<commit_message>
nmv 02 05 2025
</commit_message>
<xml_diff>
--- a/TS-Kramam/TS-6.4/TS 6.4 Tamil Krama Paatam Corrections.docx
+++ b/TS-Kramam/TS-6.4/TS 6.4 Tamil Krama Paatam Corrections.docx
@@ -1,7 +1,1628 @@
 
 <file path=word/document.xml><?xml version="1.0" encoding="utf-8"?>
-<w:document xmlns:wpc="http://schemas.microsoft.com/office/word/2010/wordprocessingCanvas" xmlns:cx="http://schemas.microsoft.com/office/drawing/2014/chartex" xmlns:cx1="http://schemas.microsoft.com/office/drawing/2015/9/8/chartex" xmlns:cx2="http://schemas.microsoft.com/office/drawing/2015/10/21/chartex" xmlns:cx3="http://schemas.microsoft.com/office/drawing/2016/5/9/chartex" xmlns:cx4="http://schemas.microsoft.com/office/drawing/2016/5/10/chartex" xmlns:cx5="http://schemas.microsoft.com/office/drawing/2016/5/11/chartex" xmlns:cx6="http://schemas.microsoft.com/office/drawing/2016/5/12/chartex" xmlns:cx7="http://schemas.microsoft.com/office/drawing/2016/5/13/chartex" xmlns:cx8="http://schemas.microsoft.com/office/drawing/2016/5/14/chartex" xmlns:mc="http://schemas.openxmlformats.org/markup-compatibility/2006" xmlns:aink="http://schemas.microsoft.com/office/drawing/2016/ink" xmlns:am3d="http://schemas.microsoft.com/office/drawing/2017/model3d" xmlns:o="urn:schemas-microsoft-com:office:office" xmlns:oel="http://schemas.microsoft.com/office/2019/extlst" xmlns:r="http://schemas.openxmlformats.org/officeDocument/2006/relationships" xmlns:m="http://schemas.openxmlformats.org/officeDocument/2006/math" xmlns:v="urn:schemas-microsoft-com:vml" xmlns:wp14="http://schemas.microsoft.com/office/word/2010/wordprocessingDrawing" xmlns:wp="http://schemas.openxmlformats.org/drawingml/2006/wordprocessingDrawing" xmlns:w10="urn:schemas-microsoft-com:office:word" xmlns:w="http://schemas.openxmlformats.org/wordprocessingml/2006/main" xmlns:w14="http://schemas.microsoft.com/office/word/2010/wordml" xmlns:w15="http://schemas.microsoft.com/office/word/2012/wordml" xmlns:w16cex="http://schemas.microsoft.com/office/word/2018/wordml/cex" xmlns:w16cid="http://schemas.microsoft.com/office/word/2016/wordml/cid" xmlns:w16="http://schemas.microsoft.com/office/word/2018/wordml" xmlns:w16sdtdh="http://schemas.microsoft.com/office/word/2020/wordml/sdtdatahash" xmlns:w16se="http://schemas.microsoft.com/office/word/2015/wordml/symex" xmlns:wpg="http://schemas.microsoft.com/office/word/2010/wordprocessingGroup" xmlns:wpi="http://schemas.microsoft.com/office/word/2010/wordprocessingInk" xmlns:wne="http://schemas.microsoft.com/office/word/2006/wordml" xmlns:wps="http://schemas.microsoft.com/office/word/2010/wordprocessingShape" mc:Ignorable="w14 w15 w16se w16cid w16 w16cex w16sdtdh wp14">
+<w:document xmlns:wpc="http://schemas.microsoft.com/office/word/2010/wordprocessingCanvas" xmlns:cx="http://schemas.microsoft.com/office/drawing/2014/chartex" xmlns:cx1="http://schemas.microsoft.com/office/drawing/2015/9/8/chartex" xmlns:cx2="http://schemas.microsoft.com/office/drawing/2015/10/21/chartex" xmlns:cx3="http://schemas.microsoft.com/office/drawing/2016/5/9/chartex" xmlns:cx4="http://schemas.microsoft.com/office/drawing/2016/5/10/chartex" xmlns:cx5="http://schemas.microsoft.com/office/drawing/2016/5/11/chartex" xmlns:cx6="http://schemas.microsoft.com/office/drawing/2016/5/12/chartex" xmlns:cx7="http://schemas.microsoft.com/office/drawing/2016/5/13/chartex" xmlns:cx8="http://schemas.microsoft.com/office/drawing/2016/5/14/chartex" xmlns:mc="http://schemas.openxmlformats.org/markup-compatibility/2006" xmlns:aink="http://schemas.microsoft.com/office/drawing/2016/ink" xmlns:am3d="http://schemas.microsoft.com/office/drawing/2017/model3d" xmlns:o="urn:schemas-microsoft-com:office:office" xmlns:oel="http://schemas.microsoft.com/office/2019/extlst" xmlns:r="http://schemas.openxmlformats.org/officeDocument/2006/relationships" xmlns:m="http://schemas.openxmlformats.org/officeDocument/2006/math" xmlns:v="urn:schemas-microsoft-com:vml" xmlns:wp14="http://schemas.microsoft.com/office/word/2010/wordprocessingDrawing" xmlns:wp="http://schemas.openxmlformats.org/drawingml/2006/wordprocessingDrawing" xmlns:w10="urn:schemas-microsoft-com:office:word" xmlns:w="http://schemas.openxmlformats.org/wordprocessingml/2006/main" xmlns:w14="http://schemas.microsoft.com/office/word/2010/wordml" xmlns:w15="http://schemas.microsoft.com/office/word/2012/wordml" xmlns:w16cex="http://schemas.microsoft.com/office/word/2018/wordml/cex" xmlns:w16cid="http://schemas.microsoft.com/office/word/2016/wordml/cid" xmlns:w16="http://schemas.microsoft.com/office/word/2018/wordml" xmlns:w16du="http://schemas.microsoft.com/office/word/2023/wordml/word16du" xmlns:w16sdtdh="http://schemas.microsoft.com/office/word/2020/wordml/sdtdatahash" xmlns:w16sdtfl="http://schemas.microsoft.com/office/word/2024/wordml/sdtformatlock" xmlns:w16se="http://schemas.microsoft.com/office/word/2015/wordml/symex" xmlns:wpg="http://schemas.microsoft.com/office/word/2010/wordprocessingGroup" xmlns:wpi="http://schemas.microsoft.com/office/word/2010/wordprocessingInk" xmlns:wne="http://schemas.microsoft.com/office/word/2006/wordml" xmlns:wps="http://schemas.microsoft.com/office/word/2010/wordprocessingShape" mc:Ignorable="w14 w15 w16se w16cid w16 w16cex w16sdtdh w16sdtfl w16du wp14">
   <w:body>
+    <w:p>
+      <w:pPr>
+        <w:jc w:val="center"/>
+        <w:rPr>
+          <w:b/>
+          <w:bCs/>
+          <w:sz w:val="32"/>
+          <w:szCs w:val="32"/>
+          <w:u w:val="single"/>
+        </w:rPr>
+      </w:pPr>
+      <w:r>
+        <w:rPr>
+          <w:b/>
+          <w:bCs/>
+          <w:sz w:val="32"/>
+          <w:szCs w:val="32"/>
+          <w:u w:val="single"/>
+        </w:rPr>
+        <w:t xml:space="preserve">TS </w:t>
+      </w:r>
+      <w:r>
+        <w:rPr>
+          <w:b/>
+          <w:bCs/>
+          <w:sz w:val="32"/>
+          <w:szCs w:val="32"/>
+          <w:u w:val="single"/>
+        </w:rPr>
+        <w:t>Krama</w:t>
+      </w:r>
+      <w:r>
+        <w:rPr>
+          <w:b/>
+          <w:bCs/>
+          <w:sz w:val="32"/>
+          <w:szCs w:val="32"/>
+          <w:u w:val="single"/>
+        </w:rPr>
+        <w:t xml:space="preserve"> Paatam – TS </w:t>
+      </w:r>
+      <w:r>
+        <w:rPr>
+          <w:b/>
+          <w:bCs/>
+          <w:sz w:val="32"/>
+          <w:szCs w:val="32"/>
+          <w:u w:val="single"/>
+        </w:rPr>
+        <w:t xml:space="preserve">6.4 </w:t>
+      </w:r>
+      <w:r>
+        <w:rPr>
+          <w:b/>
+          <w:bCs/>
+          <w:sz w:val="32"/>
+          <w:szCs w:val="32"/>
+          <w:u w:val="single"/>
+        </w:rPr>
+        <w:t xml:space="preserve">Tamil </w:t>
+      </w:r>
+      <w:r>
+        <w:rPr>
+          <w:b/>
+          <w:bCs/>
+          <w:sz w:val="32"/>
+          <w:szCs w:val="32"/>
+          <w:u w:val="single"/>
+        </w:rPr>
+        <w:t>Corrections –</w:t>
+      </w:r>
+      <w:r>
+        <w:rPr>
+          <w:b/>
+          <w:bCs/>
+          <w:sz w:val="32"/>
+          <w:szCs w:val="32"/>
+          <w:u w:val="single"/>
+        </w:rPr>
+        <w:t xml:space="preserve"> </w:t>
+      </w:r>
+      <w:r>
+        <w:rPr>
+          <w:b/>
+          <w:bCs/>
+          <w:sz w:val="32"/>
+          <w:szCs w:val="32"/>
+          <w:u w:val="single"/>
+        </w:rPr>
+        <w:t xml:space="preserve">Observed till </w:t>
+      </w:r>
+      <w:r>
+        <w:rPr>
+          <w:b/>
+          <w:bCs/>
+          <w:sz w:val="32"/>
+          <w:szCs w:val="32"/>
+          <w:highlight w:val="red"/>
+          <w:u w:val="single"/>
+        </w:rPr>
+        <w:t>????</w:t>
+      </w:r>
+    </w:p>
+    <w:p>
+      <w:pPr>
+        <w:jc w:val="center"/>
+        <w:rPr>
+          <w:b/>
+          <w:bCs/>
+        </w:rPr>
+      </w:pPr>
+      <w:r>
+        <w:rPr>
+          <w:b/>
+          <w:bCs/>
+        </w:rPr>
+        <w:t>(ignore those which are already incorporated in your book’s version and date)</w:t>
+      </w:r>
+    </w:p>
+    <w:tbl>
+      <w:tblPr>
+        <w:tblW w:w="14006" w:type="dxa"/>
+        <w:tblInd w:w="-792" w:type="dxa"/>
+        <w:tblBorders>
+          <w:top w:val="single" w:sz="4" w:space="0" w:color="000000"/>
+          <w:left w:val="single" w:sz="4" w:space="0" w:color="000000"/>
+          <w:bottom w:val="single" w:sz="4" w:space="0" w:color="000000"/>
+          <w:right w:val="single" w:sz="4" w:space="0" w:color="000000"/>
+          <w:insideH w:val="single" w:sz="4" w:space="0" w:color="000000"/>
+          <w:insideV w:val="single" w:sz="4" w:space="0" w:color="000000"/>
+        </w:tblBorders>
+        <w:tblLook w:val="04A0" w:firstRow="1" w:lastRow="0" w:firstColumn="1" w:lastColumn="0" w:noHBand="0" w:noVBand="1"/>
+      </w:tblPr>
+      <w:tblGrid>
+        <w:gridCol w:w="4048"/>
+        <w:gridCol w:w="4738"/>
+        <w:gridCol w:w="5220"/>
+      </w:tblGrid>
+      <w:tr>
+        <w:tc>
+          <w:tcPr>
+            <w:tcW w:w="4048" w:type="dxa"/>
+          </w:tcPr>
+          <w:p>
+            <w:pPr>
+              <w:spacing w:before="0" w:line="240" w:lineRule="auto"/>
+              <w:jc w:val="center"/>
+              <w:rPr>
+                <w:sz w:val="32"/>
+                <w:szCs w:val="32"/>
+              </w:rPr>
+            </w:pPr>
+            <w:r>
+              <w:rPr>
+                <w:sz w:val="32"/>
+                <w:szCs w:val="32"/>
+              </w:rPr>
+              <w:t>Section, Paragraph</w:t>
+            </w:r>
+          </w:p>
+          <w:p>
+            <w:pPr>
+              <w:spacing w:before="0" w:line="240" w:lineRule="auto"/>
+              <w:jc w:val="center"/>
+              <w:rPr>
+                <w:sz w:val="32"/>
+                <w:szCs w:val="32"/>
+              </w:rPr>
+            </w:pPr>
+            <w:r>
+              <w:rPr>
+                <w:sz w:val="32"/>
+                <w:szCs w:val="32"/>
+              </w:rPr>
+              <w:t>Reference</w:t>
+            </w:r>
+          </w:p>
+        </w:tc>
+        <w:tc>
+          <w:tcPr>
+            <w:tcW w:w="4738" w:type="dxa"/>
+          </w:tcPr>
+          <w:p>
+            <w:pPr>
+              <w:spacing w:before="0" w:line="240" w:lineRule="auto"/>
+              <w:jc w:val="center"/>
+              <w:rPr>
+                <w:sz w:val="32"/>
+                <w:szCs w:val="32"/>
+              </w:rPr>
+            </w:pPr>
+            <w:r>
+              <w:rPr>
+                <w:sz w:val="32"/>
+                <w:szCs w:val="32"/>
+              </w:rPr>
+              <w:t>As Printed</w:t>
+            </w:r>
+          </w:p>
+        </w:tc>
+        <w:tc>
+          <w:tcPr>
+            <w:tcW w:w="5220" w:type="dxa"/>
+          </w:tcPr>
+          <w:p>
+            <w:pPr>
+              <w:spacing w:before="0" w:line="240" w:lineRule="auto"/>
+              <w:ind w:right="-18"/>
+              <w:jc w:val="center"/>
+              <w:rPr>
+                <w:sz w:val="32"/>
+                <w:szCs w:val="32"/>
+              </w:rPr>
+            </w:pPr>
+            <w:r>
+              <w:rPr>
+                <w:sz w:val="32"/>
+                <w:szCs w:val="32"/>
+              </w:rPr>
+              <w:t>To be read as or corrected as</w:t>
+            </w:r>
+          </w:p>
+        </w:tc>
+      </w:tr>
+      <w:tr>
+        <w:trPr>
+          <w:trHeight w:val="2523"/>
+        </w:trPr>
+        <w:tc>
+          <w:tcPr>
+            <w:tcW w:w="4048" w:type="dxa"/>
+          </w:tcPr>
+          <w:p>
+            <w:pPr>
+              <w:widowControl w:val="0"/>
+              <w:tabs>
+                <w:tab w:val="left" w:pos="993"/>
+              </w:tabs>
+              <w:autoSpaceDE w:val="0"/>
+              <w:autoSpaceDN w:val="0"/>
+              <w:adjustRightInd w:val="0"/>
+              <w:spacing w:before="0" w:line="252" w:lineRule="auto"/>
+              <w:ind w:right="297"/>
+              <w:rPr>
+                <w:rFonts w:cs="Arial"/>
+                <w:b/>
+                <w:sz w:val="28"/>
+                <w:szCs w:val="32"/>
+              </w:rPr>
+            </w:pPr>
+            <w:r>
+              <w:rPr>
+                <w:rFonts w:cs="Arial"/>
+                <w:b/>
+                <w:sz w:val="28"/>
+                <w:szCs w:val="32"/>
+              </w:rPr>
+              <w:t>T.S.6.4.</w:t>
+            </w:r>
+            <w:r>
+              <w:rPr>
+                <w:rFonts w:cs="Arial"/>
+                <w:b/>
+                <w:sz w:val="28"/>
+                <w:szCs w:val="32"/>
+              </w:rPr>
+              <w:t>7.1</w:t>
+            </w:r>
+            <w:r>
+              <w:rPr>
+                <w:rFonts w:cs="Arial"/>
+                <w:b/>
+                <w:sz w:val="28"/>
+                <w:szCs w:val="32"/>
+              </w:rPr>
+              <w:t xml:space="preserve"> – Kramam</w:t>
+            </w:r>
+          </w:p>
+          <w:p>
+            <w:pPr>
+              <w:widowControl w:val="0"/>
+              <w:tabs>
+                <w:tab w:val="left" w:pos="993"/>
+              </w:tabs>
+              <w:autoSpaceDE w:val="0"/>
+              <w:autoSpaceDN w:val="0"/>
+              <w:adjustRightInd w:val="0"/>
+              <w:spacing w:before="0" w:line="252" w:lineRule="auto"/>
+              <w:ind w:right="297"/>
+              <w:rPr>
+                <w:rFonts w:cs="Arial"/>
+                <w:b/>
+                <w:sz w:val="28"/>
+                <w:szCs w:val="32"/>
+                <w:lang w:val="en-IN"/>
+              </w:rPr>
+            </w:pPr>
+            <w:r>
+              <w:rPr>
+                <w:rFonts w:cs="Arial"/>
+                <w:b/>
+                <w:sz w:val="28"/>
+                <w:szCs w:val="32"/>
+                <w:lang w:val="en-IN"/>
+              </w:rPr>
+              <w:t>Krama Vaakyam No.–8 &amp; 9</w:t>
+            </w:r>
+          </w:p>
+          <w:p>
+            <w:pPr>
+              <w:widowControl w:val="0"/>
+              <w:autoSpaceDE w:val="0"/>
+              <w:autoSpaceDN w:val="0"/>
+              <w:adjustRightInd w:val="0"/>
+              <w:spacing w:before="0" w:line="264" w:lineRule="auto"/>
+              <w:jc w:val="both"/>
+              <w:rPr>
+                <w:rFonts w:cs="Arial"/>
+                <w:b/>
+                <w:sz w:val="28"/>
+                <w:szCs w:val="32"/>
+                <w:lang w:val="it-IT"/>
+              </w:rPr>
+            </w:pPr>
+            <w:r>
+              <w:rPr>
+                <w:rFonts w:cs="Arial"/>
+                <w:b/>
+                <w:sz w:val="28"/>
+                <w:szCs w:val="32"/>
+                <w:lang w:val="it-IT"/>
+              </w:rPr>
+              <w:t>Panchaati No</w:t>
+            </w:r>
+            <w:r>
+              <w:rPr>
+                <w:rFonts w:cs="Arial"/>
+                <w:b/>
+                <w:szCs w:val="32"/>
+                <w:lang w:val="it-IT"/>
+              </w:rPr>
+              <w:t xml:space="preserve">. – </w:t>
+            </w:r>
+            <w:r>
+              <w:rPr>
+                <w:rFonts w:cs="Arial"/>
+                <w:b/>
+                <w:sz w:val="28"/>
+                <w:szCs w:val="32"/>
+                <w:lang w:val="it-IT"/>
+              </w:rPr>
+              <w:t>31</w:t>
+            </w:r>
+          </w:p>
+          <w:p>
+            <w:pPr>
+              <w:widowControl w:val="0"/>
+              <w:autoSpaceDE w:val="0"/>
+              <w:autoSpaceDN w:val="0"/>
+              <w:adjustRightInd w:val="0"/>
+              <w:spacing w:before="0" w:line="264" w:lineRule="auto"/>
+              <w:jc w:val="both"/>
+              <w:rPr>
+                <w:rFonts w:cs="Arial"/>
+                <w:bCs/>
+                <w:sz w:val="32"/>
+                <w:szCs w:val="36"/>
+                <w:lang w:val="it-IT"/>
+              </w:rPr>
+            </w:pPr>
+          </w:p>
+        </w:tc>
+        <w:tc>
+          <w:tcPr>
+            <w:tcW w:w="4738" w:type="dxa"/>
+          </w:tcPr>
+          <w:p>
+            <w:pPr>
+              <w:spacing w:before="0" w:line="240" w:lineRule="auto"/>
+              <w:rPr>
+                <w:rFonts w:ascii="Latha" w:hAnsi="Latha" w:cs="Latha"/>
+                <w:sz w:val="28"/>
+                <w:szCs w:val="28"/>
+                <w:lang w:val="it-IT" w:bidi="ta-IN"/>
+              </w:rPr>
+            </w:pPr>
+            <w:r>
+              <w:rPr>
+                <w:rFonts w:ascii="Latha" w:hAnsi="Latha" w:cs="Latha"/>
+                <w:sz w:val="28"/>
+                <w:szCs w:val="28"/>
+                <w:cs/>
+                <w:lang w:bidi="ta-IN"/>
+              </w:rPr>
+              <w:t>ஐ</w:t>
+            </w:r>
+            <w:r>
+              <w:rPr>
+                <w:rFonts w:ascii="BRH Tamil Tab Extra" w:hAnsi="BRH Tamil Tab Extra" w:cs="Latha"/>
+                <w:b/>
+                <w:sz w:val="32"/>
+                <w:szCs w:val="28"/>
+                <w:lang w:val="it-IT" w:bidi="ta-IN"/>
+              </w:rPr>
+              <w:t>…</w:t>
+            </w:r>
+            <w:r>
+              <w:rPr>
+                <w:rFonts w:ascii="Latha" w:hAnsi="Latha" w:cs="Latha"/>
+                <w:sz w:val="28"/>
+                <w:szCs w:val="28"/>
+                <w:highlight w:val="yellow"/>
+                <w:cs/>
+                <w:lang w:bidi="ta-IN"/>
+              </w:rPr>
+              <w:t>ந்த</w:t>
+            </w:r>
+            <w:r>
+              <w:rPr>
+                <w:rFonts w:ascii="BRH Tamil Tab Extra" w:hAnsi="BRH Tamil Tab Extra" w:cs="Latha"/>
+                <w:b/>
+                <w:sz w:val="32"/>
+                <w:szCs w:val="28"/>
+                <w:lang w:val="it-IT" w:bidi="ta-IN"/>
+              </w:rPr>
+              <w:t>…</w:t>
+            </w:r>
+            <w:r>
+              <w:rPr>
+                <w:rFonts w:ascii="Latha" w:hAnsi="Latha" w:cs="Latha"/>
+                <w:b/>
+                <w:bCs/>
+                <w:position w:val="-12"/>
+                <w:sz w:val="28"/>
+                <w:szCs w:val="28"/>
+                <w:cs/>
+                <w:lang w:bidi="ta-IN"/>
+              </w:rPr>
+              <w:t>3</w:t>
+            </w:r>
+            <w:r>
+              <w:rPr>
+                <w:rFonts w:ascii="Latha" w:hAnsi="Latha" w:cs="Latha"/>
+                <w:sz w:val="28"/>
+                <w:szCs w:val="28"/>
+                <w:cs/>
+                <w:lang w:bidi="ta-IN"/>
+              </w:rPr>
+              <w:t>வா</w:t>
+            </w:r>
+            <w:r>
+              <w:rPr>
+                <w:rFonts w:ascii="BRH Tamil Tab Extra" w:hAnsi="BRH Tamil Tab Extra" w:cs="Latha"/>
+                <w:b/>
+                <w:sz w:val="32"/>
+                <w:szCs w:val="28"/>
+                <w:lang w:val="it-IT" w:bidi="ta-IN"/>
+              </w:rPr>
+              <w:t>…</w:t>
+            </w:r>
+            <w:r>
+              <w:rPr>
+                <w:rFonts w:ascii="Latha" w:hAnsi="Latha" w:cs="Latha"/>
+                <w:sz w:val="28"/>
+                <w:szCs w:val="28"/>
+                <w:cs/>
+                <w:lang w:bidi="ta-IN"/>
+              </w:rPr>
+              <w:t>ய</w:t>
+            </w:r>
+            <w:r>
+              <w:rPr>
+                <w:rFonts w:ascii="BRH Tamil Tab Extra" w:hAnsi="BRH Tamil Tab Extra" w:cs="Latha"/>
+                <w:b/>
+                <w:sz w:val="32"/>
+                <w:szCs w:val="28"/>
+                <w:lang w:val="it-IT" w:bidi="ta-IN"/>
+              </w:rPr>
+              <w:t>…</w:t>
+            </w:r>
+            <w:r>
+              <w:rPr>
+                <w:rFonts w:ascii="Latha" w:hAnsi="Latha" w:cs="Latha"/>
+                <w:sz w:val="28"/>
+                <w:szCs w:val="28"/>
+                <w:cs/>
+                <w:lang w:bidi="ta-IN"/>
+              </w:rPr>
+              <w:t>வாக்</w:t>
+            </w:r>
+            <w:r>
+              <w:rPr>
+                <w:rFonts w:ascii="Latha" w:hAnsi="Latha" w:cs="Latha"/>
+                <w:b/>
+                <w:bCs/>
+                <w:position w:val="-12"/>
+                <w:sz w:val="28"/>
+                <w:szCs w:val="28"/>
+                <w:cs/>
+                <w:lang w:bidi="ta-IN"/>
+              </w:rPr>
+              <w:t>3</w:t>
+            </w:r>
+            <w:r>
+              <w:rPr>
+                <w:rFonts w:ascii="Latha" w:hAnsi="Latha" w:cs="Latha"/>
+                <w:sz w:val="28"/>
+                <w:szCs w:val="28"/>
+                <w:cs/>
+                <w:lang w:bidi="ta-IN"/>
+              </w:rPr>
+              <w:t>ரா</w:t>
+            </w:r>
+            <w:r>
+              <w:rPr>
+                <w:rFonts w:ascii="BRH Tamil Tab Extra" w:hAnsi="BRH Tamil Tab Extra" w:cs="Latha"/>
+                <w:b/>
+                <w:sz w:val="32"/>
+                <w:szCs w:val="28"/>
+                <w:lang w:val="it-IT" w:bidi="ta-IN"/>
+              </w:rPr>
+              <w:t>…</w:t>
+            </w:r>
+            <w:r>
+              <w:rPr>
+                <w:rFonts w:ascii="Latha" w:hAnsi="Latha" w:cs="Latha"/>
+                <w:sz w:val="28"/>
+                <w:szCs w:val="28"/>
+                <w:lang w:val="it-IT" w:bidi="ta-IN"/>
+              </w:rPr>
+              <w:t xml:space="preserve"> </w:t>
+            </w:r>
+          </w:p>
+          <w:p>
+            <w:pPr>
+              <w:spacing w:before="0" w:line="240" w:lineRule="auto"/>
+              <w:rPr>
+                <w:rFonts w:ascii="BRH Devanagari Extra" w:hAnsi="BRH Devanagari Extra" w:cs="BRH Devanagari Extra"/>
+                <w:color w:val="000000"/>
+                <w:sz w:val="40"/>
+                <w:szCs w:val="40"/>
+                <w:lang w:val="it-IT"/>
+              </w:rPr>
+            </w:pPr>
+            <w:r>
+              <w:rPr>
+                <w:rFonts w:ascii="Latha" w:hAnsi="Latha" w:cs="Latha"/>
+                <w:sz w:val="28"/>
+                <w:szCs w:val="28"/>
+                <w:cs/>
+                <w:lang w:bidi="ta-IN"/>
+              </w:rPr>
+              <w:t>க்</w:t>
+            </w:r>
+            <w:r>
+              <w:rPr>
+                <w:rFonts w:ascii="Latha" w:hAnsi="Latha" w:cs="Latha"/>
+                <w:b/>
+                <w:bCs/>
+                <w:position w:val="-12"/>
+                <w:sz w:val="28"/>
+                <w:szCs w:val="28"/>
+                <w:cs/>
+                <w:lang w:bidi="ta-IN"/>
+              </w:rPr>
+              <w:t>3</w:t>
+            </w:r>
+            <w:r>
+              <w:rPr>
+                <w:rFonts w:ascii="Latha" w:hAnsi="Latha" w:cs="Latha"/>
+                <w:sz w:val="28"/>
+                <w:szCs w:val="28"/>
+                <w:cs/>
+                <w:lang w:bidi="ta-IN"/>
+              </w:rPr>
+              <w:t>ரஹா</w:t>
+            </w:r>
+            <w:r>
+              <w:rPr>
+                <w:rFonts w:ascii="BRH Tamil Tab Extra" w:hAnsi="BRH Tamil Tab Extra" w:cs="Latha"/>
+                <w:b/>
+                <w:sz w:val="36"/>
+                <w:szCs w:val="28"/>
+                <w:lang w:val="it-IT" w:bidi="ta-IN"/>
+              </w:rPr>
+              <w:t>‡</w:t>
+            </w:r>
+            <w:r>
+              <w:rPr>
+                <w:rFonts w:ascii="Latha" w:hAnsi="Latha" w:cs="Latha"/>
+                <w:b/>
+                <w:bCs/>
+                <w:sz w:val="32"/>
+                <w:szCs w:val="32"/>
+                <w:cs/>
+                <w:lang w:bidi="ta-IN"/>
+              </w:rPr>
+              <w:t>:</w:t>
+            </w:r>
+            <w:r>
+              <w:rPr>
+                <w:rFonts w:ascii="Latha" w:hAnsi="Latha" w:cs="Latha"/>
+                <w:sz w:val="28"/>
+                <w:szCs w:val="28"/>
+                <w:lang w:val="it-IT" w:bidi="ta-IN"/>
+              </w:rPr>
+              <w:t xml:space="preserve"> | </w:t>
+            </w:r>
+            <w:r>
+              <w:rPr>
+                <w:rFonts w:ascii="Latha" w:hAnsi="Latha" w:cs="Latha"/>
+                <w:sz w:val="28"/>
+                <w:szCs w:val="28"/>
+                <w:cs/>
+                <w:lang w:bidi="ta-IN"/>
+              </w:rPr>
+              <w:t>ஐ</w:t>
+            </w:r>
+            <w:r>
+              <w:rPr>
+                <w:rFonts w:ascii="BRH Tamil Tab Extra" w:hAnsi="BRH Tamil Tab Extra" w:cs="Latha"/>
+                <w:b/>
+                <w:sz w:val="32"/>
+                <w:szCs w:val="28"/>
+                <w:highlight w:val="yellow"/>
+                <w:lang w:val="it-IT" w:bidi="ta-IN"/>
+              </w:rPr>
+              <w:t>…</w:t>
+            </w:r>
+            <w:r>
+              <w:rPr>
+                <w:rFonts w:ascii="Latha" w:hAnsi="Latha" w:cs="Latha"/>
+                <w:sz w:val="28"/>
+                <w:szCs w:val="28"/>
+                <w:highlight w:val="yellow"/>
+                <w:cs/>
+                <w:lang w:bidi="ta-IN"/>
+              </w:rPr>
+              <w:t>ந்த</w:t>
+            </w:r>
+            <w:r>
+              <w:rPr>
+                <w:rFonts w:ascii="BRH Tamil Tab Extra" w:hAnsi="BRH Tamil Tab Extra" w:cs="Latha"/>
+                <w:b/>
+                <w:sz w:val="32"/>
+                <w:szCs w:val="28"/>
+                <w:lang w:val="it-IT" w:bidi="ta-IN"/>
+              </w:rPr>
+              <w:t>…</w:t>
+            </w:r>
+            <w:r>
+              <w:rPr>
+                <w:rFonts w:ascii="Latha" w:hAnsi="Latha" w:cs="Latha"/>
+                <w:b/>
+                <w:bCs/>
+                <w:position w:val="-12"/>
+                <w:sz w:val="28"/>
+                <w:szCs w:val="28"/>
+                <w:cs/>
+                <w:lang w:bidi="ta-IN"/>
+              </w:rPr>
+              <w:t>3</w:t>
+            </w:r>
+            <w:r>
+              <w:rPr>
+                <w:rFonts w:ascii="Latha" w:hAnsi="Latha" w:cs="Latha"/>
+                <w:sz w:val="28"/>
+                <w:szCs w:val="28"/>
+                <w:cs/>
+                <w:lang w:bidi="ta-IN"/>
+              </w:rPr>
+              <w:t>வா</w:t>
+            </w:r>
+            <w:r>
+              <w:rPr>
+                <w:rFonts w:ascii="BRH Tamil Tab Extra" w:hAnsi="BRH Tamil Tab Extra" w:cs="Latha"/>
+                <w:b/>
+                <w:sz w:val="32"/>
+                <w:szCs w:val="28"/>
+                <w:lang w:val="it-IT" w:bidi="ta-IN"/>
+              </w:rPr>
+              <w:t>…</w:t>
+            </w:r>
+            <w:r>
+              <w:rPr>
+                <w:rFonts w:ascii="Latha" w:hAnsi="Latha" w:cs="Latha"/>
+                <w:sz w:val="28"/>
+                <w:szCs w:val="28"/>
+                <w:cs/>
+                <w:lang w:bidi="ta-IN"/>
+              </w:rPr>
+              <w:t>ய</w:t>
+            </w:r>
+            <w:r>
+              <w:rPr>
+                <w:rFonts w:ascii="BRH Tamil Tab Extra" w:hAnsi="BRH Tamil Tab Extra" w:cs="Latha"/>
+                <w:b/>
+                <w:sz w:val="32"/>
+                <w:szCs w:val="28"/>
+                <w:lang w:val="it-IT" w:bidi="ta-IN"/>
+              </w:rPr>
+              <w:t>…</w:t>
+            </w:r>
+            <w:r>
+              <w:rPr>
+                <w:rFonts w:ascii="Latha" w:hAnsi="Latha" w:cs="Latha"/>
+                <w:sz w:val="28"/>
+                <w:szCs w:val="28"/>
+                <w:cs/>
+                <w:lang w:bidi="ta-IN"/>
+              </w:rPr>
+              <w:t>வாக்</w:t>
+            </w:r>
+            <w:r>
+              <w:rPr>
+                <w:rFonts w:ascii="Latha" w:hAnsi="Latha" w:cs="Latha"/>
+                <w:b/>
+                <w:bCs/>
+                <w:position w:val="-12"/>
+                <w:sz w:val="28"/>
+                <w:szCs w:val="28"/>
+                <w:cs/>
+                <w:lang w:bidi="ta-IN"/>
+              </w:rPr>
+              <w:t>3</w:t>
+            </w:r>
+            <w:r>
+              <w:rPr>
+                <w:rFonts w:ascii="Latha" w:hAnsi="Latha" w:cs="Latha"/>
+                <w:sz w:val="28"/>
+                <w:szCs w:val="28"/>
+                <w:cs/>
+                <w:lang w:bidi="ta-IN"/>
+              </w:rPr>
+              <w:t>ரா</w:t>
+            </w:r>
+            <w:r>
+              <w:rPr>
+                <w:rFonts w:ascii="BRH Tamil Tab Extra" w:hAnsi="BRH Tamil Tab Extra" w:cs="Latha"/>
+                <w:b/>
+                <w:sz w:val="32"/>
+                <w:szCs w:val="28"/>
+                <w:lang w:val="it-IT" w:bidi="ta-IN"/>
+              </w:rPr>
+              <w:t>…</w:t>
+            </w:r>
+            <w:r>
+              <w:rPr>
+                <w:rFonts w:ascii="Latha" w:hAnsi="Latha" w:cs="Latha"/>
+                <w:sz w:val="28"/>
+                <w:szCs w:val="28"/>
+                <w:lang w:val="it-IT" w:bidi="ta-IN"/>
+              </w:rPr>
+              <w:t xml:space="preserve"> </w:t>
+            </w:r>
+            <w:r>
+              <w:rPr>
+                <w:rFonts w:ascii="Latha" w:hAnsi="Latha" w:cs="Latha"/>
+                <w:sz w:val="28"/>
+                <w:szCs w:val="28"/>
+                <w:cs/>
+                <w:lang w:bidi="ta-IN"/>
+              </w:rPr>
+              <w:t>இத்யை</w:t>
+            </w:r>
+            <w:r>
+              <w:rPr>
+                <w:rFonts w:ascii="BRH Tamil Tab Extra" w:hAnsi="BRH Tamil Tab Extra" w:cs="Latha"/>
+                <w:b/>
+                <w:sz w:val="36"/>
+                <w:szCs w:val="28"/>
+                <w:lang w:val="it-IT" w:bidi="ta-IN"/>
+              </w:rPr>
+              <w:t>‡</w:t>
+            </w:r>
+            <w:r>
+              <w:rPr>
+                <w:rFonts w:ascii="Latha" w:hAnsi="Latha" w:cs="Latha"/>
+                <w:sz w:val="28"/>
+                <w:szCs w:val="28"/>
+                <w:cs/>
+                <w:lang w:bidi="ta-IN"/>
+              </w:rPr>
+              <w:t>ந்த்</w:t>
+            </w:r>
+            <w:r>
+              <w:rPr>
+                <w:rFonts w:ascii="Latha" w:hAnsi="Latha" w:cs="Latha"/>
+                <w:b/>
+                <w:bCs/>
+                <w:position w:val="-12"/>
+                <w:sz w:val="28"/>
+                <w:szCs w:val="28"/>
+                <w:cs/>
+                <w:lang w:bidi="ta-IN"/>
+              </w:rPr>
+              <w:t>3</w:t>
+            </w:r>
+            <w:r>
+              <w:rPr>
+                <w:rFonts w:ascii="Latha" w:hAnsi="Latha" w:cs="Latha"/>
+                <w:sz w:val="28"/>
+                <w:szCs w:val="28"/>
+                <w:cs/>
+                <w:lang w:bidi="ta-IN"/>
+              </w:rPr>
+              <w:t>ரவாய</w:t>
+            </w:r>
+            <w:r>
+              <w:rPr>
+                <w:rFonts w:ascii="BRH Tamil Tab Extra" w:hAnsi="BRH Tamil Tab Extra" w:cs="Latha"/>
+                <w:b/>
+                <w:sz w:val="32"/>
+                <w:szCs w:val="28"/>
+                <w:lang w:val="it-IT" w:bidi="ta-IN"/>
+              </w:rPr>
+              <w:t>…</w:t>
+            </w:r>
+            <w:r>
+              <w:rPr>
+                <w:rFonts w:ascii="Latha" w:hAnsi="Latha" w:cs="Latha"/>
+                <w:sz w:val="28"/>
+                <w:szCs w:val="28"/>
+                <w:cs/>
+                <w:lang w:bidi="ta-IN"/>
+              </w:rPr>
+              <w:t>வ</w:t>
+            </w:r>
+            <w:r>
+              <w:rPr>
+                <w:rFonts w:ascii="Latha" w:hAnsi="Latha" w:cs="Latha"/>
+                <w:sz w:val="28"/>
+                <w:szCs w:val="28"/>
+                <w:lang w:val="it-IT" w:bidi="ta-IN"/>
+              </w:rPr>
+              <w:t xml:space="preserve"> - </w:t>
+            </w:r>
+            <w:r>
+              <w:rPr>
+                <w:rFonts w:ascii="Latha" w:hAnsi="Latha" w:cs="Latha"/>
+                <w:sz w:val="28"/>
+                <w:szCs w:val="28"/>
+                <w:cs/>
+                <w:lang w:bidi="ta-IN"/>
+              </w:rPr>
+              <w:t>அ</w:t>
+            </w:r>
+            <w:r>
+              <w:rPr>
+                <w:rFonts w:ascii="BRH Tamil Tab Extra" w:hAnsi="BRH Tamil Tab Extra" w:cs="Latha"/>
+                <w:b/>
+                <w:sz w:val="32"/>
+                <w:szCs w:val="28"/>
+                <w:lang w:val="it-IT" w:bidi="ta-IN"/>
+              </w:rPr>
+              <w:t>…</w:t>
+            </w:r>
+            <w:r>
+              <w:rPr>
+                <w:rFonts w:ascii="Latha" w:hAnsi="Latha" w:cs="Latha"/>
+                <w:sz w:val="28"/>
+                <w:szCs w:val="28"/>
+                <w:cs/>
+                <w:lang w:bidi="ta-IN"/>
+              </w:rPr>
+              <w:t>க்</w:t>
+            </w:r>
+            <w:r>
+              <w:rPr>
+                <w:rFonts w:ascii="Latha" w:hAnsi="Latha" w:cs="Latha"/>
+                <w:b/>
+                <w:bCs/>
+                <w:position w:val="-12"/>
+                <w:sz w:val="28"/>
+                <w:szCs w:val="28"/>
+                <w:cs/>
+                <w:lang w:bidi="ta-IN"/>
+              </w:rPr>
+              <w:t>3</w:t>
+            </w:r>
+            <w:r>
+              <w:rPr>
+                <w:rFonts w:ascii="Latha" w:hAnsi="Latha" w:cs="Latha"/>
+                <w:sz w:val="28"/>
+                <w:szCs w:val="28"/>
+                <w:cs/>
+                <w:lang w:bidi="ta-IN"/>
+              </w:rPr>
+              <w:t>ரா</w:t>
+            </w:r>
+            <w:r>
+              <w:rPr>
+                <w:rFonts w:ascii="BRH Tamil Tab Extra" w:hAnsi="BRH Tamil Tab Extra" w:cs="Latha"/>
+                <w:b/>
+                <w:sz w:val="32"/>
+                <w:szCs w:val="28"/>
+                <w:lang w:val="it-IT" w:bidi="ta-IN"/>
+              </w:rPr>
+              <w:t>…</w:t>
+            </w:r>
+            <w:r>
+              <w:rPr>
+                <w:rFonts w:ascii="Latha" w:hAnsi="Latha" w:cs="Latha"/>
+                <w:b/>
+                <w:bCs/>
+                <w:sz w:val="32"/>
+                <w:szCs w:val="32"/>
+                <w:cs/>
+                <w:lang w:bidi="ta-IN"/>
+              </w:rPr>
+              <w:t>:</w:t>
+            </w:r>
+            <w:r>
+              <w:rPr>
+                <w:rFonts w:ascii="Latha" w:hAnsi="Latha" w:cs="Latha"/>
+                <w:sz w:val="28"/>
+                <w:szCs w:val="28"/>
+                <w:lang w:val="it-IT" w:bidi="ta-IN"/>
+              </w:rPr>
+              <w:t xml:space="preserve"> |</w:t>
+            </w:r>
+            <w:r>
+              <w:rPr>
+                <w:rFonts w:ascii="BRH Devanagari Extra" w:hAnsi="BRH Devanagari Extra" w:cs="BRH Devanagari Extra"/>
+                <w:color w:val="000000"/>
+                <w:sz w:val="40"/>
+                <w:szCs w:val="40"/>
+                <w:lang w:val="it-IT" w:bidi="ml-IN"/>
+              </w:rPr>
+              <w:t>|</w:t>
+            </w:r>
+          </w:p>
+        </w:tc>
+        <w:tc>
+          <w:tcPr>
+            <w:tcW w:w="5220" w:type="dxa"/>
+          </w:tcPr>
+          <w:p>
+            <w:pPr>
+              <w:spacing w:before="0" w:line="240" w:lineRule="auto"/>
+              <w:rPr>
+                <w:rFonts w:ascii="Latha" w:hAnsi="Latha" w:cs="Latha"/>
+                <w:sz w:val="28"/>
+                <w:szCs w:val="28"/>
+                <w:lang w:val="it-IT" w:bidi="ta-IN"/>
+              </w:rPr>
+            </w:pPr>
+            <w:r>
+              <w:rPr>
+                <w:rFonts w:ascii="Latha" w:hAnsi="Latha" w:cs="Latha"/>
+                <w:sz w:val="28"/>
+                <w:szCs w:val="28"/>
+                <w:cs/>
+                <w:lang w:bidi="ta-IN"/>
+              </w:rPr>
+              <w:t>ஐ</w:t>
+            </w:r>
+            <w:r>
+              <w:rPr>
+                <w:rFonts w:ascii="BRH Tamil Tab Extra" w:hAnsi="BRH Tamil Tab Extra" w:cs="Latha"/>
+                <w:b/>
+                <w:sz w:val="32"/>
+                <w:szCs w:val="28"/>
+                <w:lang w:val="it-IT" w:bidi="ta-IN"/>
+              </w:rPr>
+              <w:t>…</w:t>
+            </w:r>
+            <w:r>
+              <w:rPr>
+                <w:rFonts w:ascii="Latha" w:hAnsi="Latha" w:cs="Latha"/>
+                <w:sz w:val="28"/>
+                <w:szCs w:val="28"/>
+                <w:cs/>
+                <w:lang w:bidi="ta-IN"/>
+              </w:rPr>
+              <w:t>ந்</w:t>
+            </w:r>
+            <w:r>
+              <w:rPr>
+                <w:rFonts w:ascii="Latha" w:hAnsi="Latha" w:cs="Latha"/>
+                <w:sz w:val="28"/>
+                <w:szCs w:val="28"/>
+                <w:highlight w:val="green"/>
+                <w:cs/>
+                <w:lang w:bidi="ta-IN"/>
+              </w:rPr>
+              <w:t>த்</w:t>
+            </w:r>
+            <w:r>
+              <w:rPr>
+                <w:rFonts w:ascii="Latha" w:hAnsi="Latha" w:cs="Latha"/>
+                <w:b/>
+                <w:bCs/>
+                <w:position w:val="-12"/>
+                <w:sz w:val="28"/>
+                <w:szCs w:val="28"/>
+                <w:highlight w:val="green"/>
+                <w:cs/>
+                <w:lang w:bidi="ta-IN"/>
+              </w:rPr>
+              <w:t>3</w:t>
+            </w:r>
+            <w:r>
+              <w:rPr>
+                <w:rFonts w:ascii="Latha" w:hAnsi="Latha" w:cs="Latha"/>
+                <w:sz w:val="28"/>
+                <w:szCs w:val="28"/>
+                <w:highlight w:val="green"/>
+                <w:cs/>
+                <w:lang w:bidi="ta-IN"/>
+              </w:rPr>
+              <w:t>ர</w:t>
+            </w:r>
+            <w:r>
+              <w:rPr>
+                <w:rFonts w:ascii="BRH Tamil Tab Extra" w:hAnsi="BRH Tamil Tab Extra" w:cs="Latha"/>
+                <w:b/>
+                <w:sz w:val="32"/>
+                <w:szCs w:val="28"/>
+                <w:lang w:val="it-IT" w:bidi="ta-IN"/>
+              </w:rPr>
+              <w:t>…</w:t>
+            </w:r>
+            <w:r>
+              <w:rPr>
+                <w:rFonts w:ascii="Latha" w:hAnsi="Latha" w:cs="Latha"/>
+                <w:sz w:val="28"/>
+                <w:szCs w:val="28"/>
+                <w:cs/>
+                <w:lang w:bidi="ta-IN"/>
+              </w:rPr>
+              <w:t>வா</w:t>
+            </w:r>
+            <w:r>
+              <w:rPr>
+                <w:rFonts w:ascii="BRH Tamil Tab Extra" w:hAnsi="BRH Tamil Tab Extra" w:cs="Latha"/>
+                <w:b/>
+                <w:sz w:val="32"/>
+                <w:szCs w:val="28"/>
+                <w:lang w:val="it-IT" w:bidi="ta-IN"/>
+              </w:rPr>
+              <w:t>…</w:t>
+            </w:r>
+            <w:r>
+              <w:rPr>
+                <w:rFonts w:ascii="Latha" w:hAnsi="Latha" w:cs="Latha"/>
+                <w:sz w:val="28"/>
+                <w:szCs w:val="28"/>
+                <w:cs/>
+                <w:lang w:bidi="ta-IN"/>
+              </w:rPr>
+              <w:t>ய</w:t>
+            </w:r>
+            <w:r>
+              <w:rPr>
+                <w:rFonts w:ascii="BRH Tamil Tab Extra" w:hAnsi="BRH Tamil Tab Extra" w:cs="Latha"/>
+                <w:b/>
+                <w:sz w:val="32"/>
+                <w:szCs w:val="28"/>
+                <w:lang w:val="it-IT" w:bidi="ta-IN"/>
+              </w:rPr>
+              <w:t>…</w:t>
+            </w:r>
+            <w:r>
+              <w:rPr>
+                <w:rFonts w:ascii="Latha" w:hAnsi="Latha" w:cs="Latha"/>
+                <w:sz w:val="28"/>
+                <w:szCs w:val="28"/>
+                <w:cs/>
+                <w:lang w:bidi="ta-IN"/>
+              </w:rPr>
+              <w:t>வாக்</w:t>
+            </w:r>
+            <w:r>
+              <w:rPr>
+                <w:rFonts w:ascii="Latha" w:hAnsi="Latha" w:cs="Latha"/>
+                <w:b/>
+                <w:bCs/>
+                <w:position w:val="-12"/>
+                <w:sz w:val="28"/>
+                <w:szCs w:val="28"/>
+                <w:cs/>
+                <w:lang w:bidi="ta-IN"/>
+              </w:rPr>
+              <w:t>3</w:t>
+            </w:r>
+            <w:r>
+              <w:rPr>
+                <w:rFonts w:ascii="Latha" w:hAnsi="Latha" w:cs="Latha"/>
+                <w:sz w:val="28"/>
+                <w:szCs w:val="28"/>
+                <w:cs/>
+                <w:lang w:bidi="ta-IN"/>
+              </w:rPr>
+              <w:t>ரா</w:t>
+            </w:r>
+            <w:r>
+              <w:rPr>
+                <w:rFonts w:ascii="BRH Tamil Tab Extra" w:hAnsi="BRH Tamil Tab Extra" w:cs="Latha"/>
+                <w:b/>
+                <w:sz w:val="32"/>
+                <w:szCs w:val="28"/>
+                <w:lang w:val="it-IT" w:bidi="ta-IN"/>
+              </w:rPr>
+              <w:t>…</w:t>
+            </w:r>
+            <w:r>
+              <w:rPr>
+                <w:rFonts w:ascii="Latha" w:hAnsi="Latha" w:cs="Latha"/>
+                <w:sz w:val="28"/>
+                <w:szCs w:val="28"/>
+                <w:lang w:val="it-IT" w:bidi="ta-IN"/>
+              </w:rPr>
+              <w:t xml:space="preserve"> </w:t>
+            </w:r>
+          </w:p>
+          <w:p>
+            <w:pPr>
+              <w:spacing w:before="0" w:line="240" w:lineRule="auto"/>
+              <w:rPr>
+                <w:rFonts w:ascii="Latha" w:hAnsi="Latha" w:cs="Latha"/>
+                <w:sz w:val="28"/>
+                <w:szCs w:val="28"/>
+                <w:lang w:val="it-IT" w:bidi="ta-IN"/>
+              </w:rPr>
+            </w:pPr>
+            <w:r>
+              <w:rPr>
+                <w:rFonts w:ascii="Latha" w:hAnsi="Latha" w:cs="Latha"/>
+                <w:sz w:val="28"/>
+                <w:szCs w:val="28"/>
+                <w:cs/>
+                <w:lang w:bidi="ta-IN"/>
+              </w:rPr>
+              <w:t>க்</w:t>
+            </w:r>
+            <w:r>
+              <w:rPr>
+                <w:rFonts w:ascii="Latha" w:hAnsi="Latha" w:cs="Latha"/>
+                <w:b/>
+                <w:bCs/>
+                <w:position w:val="-12"/>
+                <w:sz w:val="28"/>
+                <w:szCs w:val="28"/>
+                <w:cs/>
+                <w:lang w:bidi="ta-IN"/>
+              </w:rPr>
+              <w:t>3</w:t>
+            </w:r>
+            <w:r>
+              <w:rPr>
+                <w:rFonts w:ascii="Latha" w:hAnsi="Latha" w:cs="Latha"/>
+                <w:sz w:val="28"/>
+                <w:szCs w:val="28"/>
+                <w:cs/>
+                <w:lang w:bidi="ta-IN"/>
+              </w:rPr>
+              <w:t>ரஹா</w:t>
+            </w:r>
+            <w:r>
+              <w:rPr>
+                <w:rFonts w:ascii="BRH Tamil Tab Extra" w:hAnsi="BRH Tamil Tab Extra" w:cs="Latha"/>
+                <w:b/>
+                <w:sz w:val="36"/>
+                <w:szCs w:val="28"/>
+                <w:lang w:val="it-IT" w:bidi="ta-IN"/>
+              </w:rPr>
+              <w:t>‡</w:t>
+            </w:r>
+            <w:r>
+              <w:rPr>
+                <w:rFonts w:ascii="Latha" w:hAnsi="Latha" w:cs="Latha"/>
+                <w:b/>
+                <w:bCs/>
+                <w:sz w:val="32"/>
+                <w:szCs w:val="32"/>
+                <w:cs/>
+                <w:lang w:bidi="ta-IN"/>
+              </w:rPr>
+              <w:t>:</w:t>
+            </w:r>
+            <w:r>
+              <w:rPr>
+                <w:rFonts w:ascii="Latha" w:hAnsi="Latha" w:cs="Latha"/>
+                <w:sz w:val="28"/>
+                <w:szCs w:val="28"/>
+                <w:lang w:val="it-IT" w:bidi="ta-IN"/>
+              </w:rPr>
+              <w:t xml:space="preserve"> | </w:t>
+            </w:r>
+          </w:p>
+          <w:p>
+            <w:pPr>
+              <w:spacing w:before="0" w:line="240" w:lineRule="auto"/>
+              <w:rPr>
+                <w:rFonts w:ascii="Latha" w:hAnsi="Latha" w:cs="Latha"/>
+                <w:sz w:val="28"/>
+                <w:szCs w:val="28"/>
+                <w:lang w:val="it-IT" w:bidi="ta-IN"/>
+              </w:rPr>
+            </w:pPr>
+            <w:r>
+              <w:rPr>
+                <w:rFonts w:ascii="Latha" w:hAnsi="Latha" w:cs="Latha"/>
+                <w:sz w:val="28"/>
+                <w:szCs w:val="28"/>
+                <w:cs/>
+                <w:lang w:bidi="ta-IN"/>
+              </w:rPr>
+              <w:t>ஐ</w:t>
+            </w:r>
+            <w:r>
+              <w:rPr>
+                <w:rFonts w:ascii="BRH Tamil Tab Extra" w:hAnsi="BRH Tamil Tab Extra" w:cs="Latha"/>
+                <w:b/>
+                <w:sz w:val="32"/>
+                <w:szCs w:val="28"/>
+                <w:lang w:val="it-IT" w:bidi="ta-IN"/>
+              </w:rPr>
+              <w:t>…</w:t>
+            </w:r>
+            <w:r>
+              <w:rPr>
+                <w:rFonts w:ascii="Latha" w:hAnsi="Latha" w:cs="Latha"/>
+                <w:sz w:val="28"/>
+                <w:szCs w:val="28"/>
+                <w:cs/>
+                <w:lang w:bidi="ta-IN"/>
+              </w:rPr>
+              <w:t>ந்</w:t>
+            </w:r>
+            <w:r>
+              <w:rPr>
+                <w:rFonts w:ascii="Latha" w:hAnsi="Latha" w:cs="Latha"/>
+                <w:sz w:val="28"/>
+                <w:szCs w:val="28"/>
+                <w:highlight w:val="green"/>
+                <w:cs/>
+                <w:lang w:bidi="ta-IN"/>
+              </w:rPr>
+              <w:t>த்</w:t>
+            </w:r>
+            <w:r>
+              <w:rPr>
+                <w:rFonts w:ascii="Latha" w:hAnsi="Latha" w:cs="Latha"/>
+                <w:b/>
+                <w:bCs/>
+                <w:position w:val="-12"/>
+                <w:sz w:val="28"/>
+                <w:szCs w:val="28"/>
+                <w:highlight w:val="green"/>
+                <w:cs/>
+                <w:lang w:bidi="ta-IN"/>
+              </w:rPr>
+              <w:t>3</w:t>
+            </w:r>
+            <w:r>
+              <w:rPr>
+                <w:rFonts w:ascii="Latha" w:hAnsi="Latha" w:cs="Latha"/>
+                <w:sz w:val="28"/>
+                <w:szCs w:val="28"/>
+                <w:highlight w:val="green"/>
+                <w:cs/>
+                <w:lang w:bidi="ta-IN"/>
+              </w:rPr>
+              <w:t>ர</w:t>
+            </w:r>
+            <w:r>
+              <w:rPr>
+                <w:rFonts w:ascii="BRH Tamil Tab Extra" w:hAnsi="BRH Tamil Tab Extra" w:cs="Latha"/>
+                <w:b/>
+                <w:sz w:val="32"/>
+                <w:szCs w:val="28"/>
+                <w:lang w:val="it-IT" w:bidi="ta-IN"/>
+              </w:rPr>
+              <w:t>…</w:t>
+            </w:r>
+            <w:r>
+              <w:rPr>
+                <w:rFonts w:ascii="Latha" w:hAnsi="Latha" w:cs="Latha"/>
+                <w:sz w:val="28"/>
+                <w:szCs w:val="28"/>
+                <w:cs/>
+                <w:lang w:bidi="ta-IN"/>
+              </w:rPr>
+              <w:t>வா</w:t>
+            </w:r>
+            <w:r>
+              <w:rPr>
+                <w:rFonts w:ascii="BRH Tamil Tab Extra" w:hAnsi="BRH Tamil Tab Extra" w:cs="Latha"/>
+                <w:b/>
+                <w:sz w:val="32"/>
+                <w:szCs w:val="28"/>
+                <w:lang w:val="it-IT" w:bidi="ta-IN"/>
+              </w:rPr>
+              <w:t>…</w:t>
+            </w:r>
+            <w:r>
+              <w:rPr>
+                <w:rFonts w:ascii="Latha" w:hAnsi="Latha" w:cs="Latha"/>
+                <w:sz w:val="28"/>
+                <w:szCs w:val="28"/>
+                <w:cs/>
+                <w:lang w:bidi="ta-IN"/>
+              </w:rPr>
+              <w:t>ய</w:t>
+            </w:r>
+            <w:r>
+              <w:rPr>
+                <w:rFonts w:ascii="BRH Tamil Tab Extra" w:hAnsi="BRH Tamil Tab Extra" w:cs="Latha"/>
+                <w:b/>
+                <w:sz w:val="32"/>
+                <w:szCs w:val="28"/>
+                <w:lang w:val="it-IT" w:bidi="ta-IN"/>
+              </w:rPr>
+              <w:t>…</w:t>
+            </w:r>
+            <w:r>
+              <w:rPr>
+                <w:rFonts w:ascii="Latha" w:hAnsi="Latha" w:cs="Latha"/>
+                <w:sz w:val="28"/>
+                <w:szCs w:val="28"/>
+                <w:cs/>
+                <w:lang w:bidi="ta-IN"/>
+              </w:rPr>
+              <w:t>வாக்</w:t>
+            </w:r>
+            <w:r>
+              <w:rPr>
+                <w:rFonts w:ascii="Latha" w:hAnsi="Latha" w:cs="Latha"/>
+                <w:b/>
+                <w:bCs/>
+                <w:position w:val="-12"/>
+                <w:sz w:val="28"/>
+                <w:szCs w:val="28"/>
+                <w:cs/>
+                <w:lang w:bidi="ta-IN"/>
+              </w:rPr>
+              <w:t>3</w:t>
+            </w:r>
+            <w:r>
+              <w:rPr>
+                <w:rFonts w:ascii="Latha" w:hAnsi="Latha" w:cs="Latha"/>
+                <w:sz w:val="28"/>
+                <w:szCs w:val="28"/>
+                <w:cs/>
+                <w:lang w:bidi="ta-IN"/>
+              </w:rPr>
+              <w:t>ரா</w:t>
+            </w:r>
+            <w:r>
+              <w:rPr>
+                <w:rFonts w:ascii="BRH Tamil Tab Extra" w:hAnsi="BRH Tamil Tab Extra" w:cs="Latha"/>
+                <w:b/>
+                <w:sz w:val="32"/>
+                <w:szCs w:val="28"/>
+                <w:lang w:val="it-IT" w:bidi="ta-IN"/>
+              </w:rPr>
+              <w:t>…</w:t>
+            </w:r>
+            <w:r>
+              <w:rPr>
+                <w:rFonts w:ascii="Latha" w:hAnsi="Latha" w:cs="Latha"/>
+                <w:sz w:val="28"/>
+                <w:szCs w:val="28"/>
+                <w:lang w:val="it-IT" w:bidi="ta-IN"/>
+              </w:rPr>
+              <w:t xml:space="preserve"> </w:t>
+            </w:r>
+            <w:r>
+              <w:rPr>
+                <w:rFonts w:ascii="Latha" w:hAnsi="Latha" w:cs="Latha"/>
+                <w:sz w:val="28"/>
+                <w:szCs w:val="28"/>
+                <w:cs/>
+                <w:lang w:bidi="ta-IN"/>
+              </w:rPr>
+              <w:t>இத்யை</w:t>
+            </w:r>
+            <w:r>
+              <w:rPr>
+                <w:rFonts w:ascii="BRH Tamil Tab Extra" w:hAnsi="BRH Tamil Tab Extra" w:cs="Latha"/>
+                <w:b/>
+                <w:sz w:val="36"/>
+                <w:szCs w:val="28"/>
+                <w:lang w:val="it-IT" w:bidi="ta-IN"/>
+              </w:rPr>
+              <w:t>‡</w:t>
+            </w:r>
+            <w:r>
+              <w:rPr>
+                <w:rFonts w:ascii="Latha" w:hAnsi="Latha" w:cs="Latha"/>
+                <w:sz w:val="28"/>
+                <w:szCs w:val="28"/>
+                <w:cs/>
+                <w:lang w:bidi="ta-IN"/>
+              </w:rPr>
+              <w:t>ந்த்</w:t>
+            </w:r>
+            <w:r>
+              <w:rPr>
+                <w:rFonts w:ascii="Latha" w:hAnsi="Latha" w:cs="Latha"/>
+                <w:b/>
+                <w:bCs/>
+                <w:position w:val="-12"/>
+                <w:sz w:val="28"/>
+                <w:szCs w:val="28"/>
+                <w:cs/>
+                <w:lang w:bidi="ta-IN"/>
+              </w:rPr>
+              <w:t>3</w:t>
+            </w:r>
+            <w:r>
+              <w:rPr>
+                <w:rFonts w:ascii="Latha" w:hAnsi="Latha" w:cs="Latha"/>
+                <w:sz w:val="28"/>
+                <w:szCs w:val="28"/>
+                <w:cs/>
+                <w:lang w:bidi="ta-IN"/>
+              </w:rPr>
+              <w:t>ரவாய</w:t>
+            </w:r>
+            <w:r>
+              <w:rPr>
+                <w:rFonts w:ascii="BRH Tamil Tab Extra" w:hAnsi="BRH Tamil Tab Extra" w:cs="Latha"/>
+                <w:b/>
+                <w:sz w:val="32"/>
+                <w:szCs w:val="28"/>
+                <w:lang w:val="it-IT" w:bidi="ta-IN"/>
+              </w:rPr>
+              <w:t>…</w:t>
+            </w:r>
+            <w:r>
+              <w:rPr>
+                <w:rFonts w:ascii="Latha" w:hAnsi="Latha" w:cs="Latha"/>
+                <w:sz w:val="28"/>
+                <w:szCs w:val="28"/>
+                <w:cs/>
+                <w:lang w:bidi="ta-IN"/>
+              </w:rPr>
+              <w:t>வ</w:t>
+            </w:r>
+            <w:r>
+              <w:rPr>
+                <w:rFonts w:ascii="Latha" w:hAnsi="Latha" w:cs="Latha"/>
+                <w:sz w:val="28"/>
+                <w:szCs w:val="28"/>
+                <w:lang w:val="it-IT" w:bidi="ta-IN"/>
+              </w:rPr>
+              <w:t xml:space="preserve"> </w:t>
+            </w:r>
+            <w:r>
+              <w:rPr>
+                <w:rFonts w:ascii="Latha" w:hAnsi="Latha" w:cs="Latha"/>
+                <w:sz w:val="28"/>
+                <w:szCs w:val="28"/>
+                <w:lang w:val="it-IT" w:bidi="ta-IN"/>
+              </w:rPr>
+              <w:t>–</w:t>
+            </w:r>
+            <w:r>
+              <w:rPr>
+                <w:rFonts w:ascii="Latha" w:hAnsi="Latha" w:cs="Latha"/>
+                <w:sz w:val="28"/>
+                <w:szCs w:val="28"/>
+                <w:lang w:val="it-IT" w:bidi="ta-IN"/>
+              </w:rPr>
+              <w:t xml:space="preserve"> </w:t>
+            </w:r>
+          </w:p>
+          <w:p>
+            <w:pPr>
+              <w:spacing w:before="0" w:line="240" w:lineRule="auto"/>
+              <w:rPr>
+                <w:rFonts w:ascii="BRH Devanagari Extra" w:hAnsi="BRH Devanagari Extra" w:cs="BRH Devanagari Extra"/>
+                <w:color w:val="000000"/>
+                <w:sz w:val="40"/>
+                <w:szCs w:val="40"/>
+                <w:lang w:val="it-IT"/>
+              </w:rPr>
+            </w:pPr>
+            <w:r>
+              <w:rPr>
+                <w:rFonts w:ascii="Latha" w:hAnsi="Latha" w:cs="Latha"/>
+                <w:sz w:val="28"/>
+                <w:szCs w:val="28"/>
+                <w:cs/>
+                <w:lang w:bidi="ta-IN"/>
+              </w:rPr>
+              <w:t>அ</w:t>
+            </w:r>
+            <w:r>
+              <w:rPr>
+                <w:rFonts w:ascii="BRH Tamil Tab Extra" w:hAnsi="BRH Tamil Tab Extra" w:cs="Latha"/>
+                <w:b/>
+                <w:sz w:val="32"/>
+                <w:szCs w:val="28"/>
+                <w:lang w:val="it-IT" w:bidi="ta-IN"/>
+              </w:rPr>
+              <w:t>…</w:t>
+            </w:r>
+            <w:r>
+              <w:rPr>
+                <w:rFonts w:ascii="Latha" w:hAnsi="Latha" w:cs="Latha"/>
+                <w:sz w:val="28"/>
+                <w:szCs w:val="28"/>
+                <w:cs/>
+                <w:lang w:bidi="ta-IN"/>
+              </w:rPr>
+              <w:t>க்</w:t>
+            </w:r>
+            <w:r>
+              <w:rPr>
+                <w:rFonts w:ascii="Latha" w:hAnsi="Latha" w:cs="Latha"/>
+                <w:b/>
+                <w:bCs/>
+                <w:position w:val="-12"/>
+                <w:sz w:val="28"/>
+                <w:szCs w:val="28"/>
+                <w:cs/>
+                <w:lang w:bidi="ta-IN"/>
+              </w:rPr>
+              <w:t>3</w:t>
+            </w:r>
+            <w:r>
+              <w:rPr>
+                <w:rFonts w:ascii="Latha" w:hAnsi="Latha" w:cs="Latha"/>
+                <w:sz w:val="28"/>
+                <w:szCs w:val="28"/>
+                <w:cs/>
+                <w:lang w:bidi="ta-IN"/>
+              </w:rPr>
+              <w:t>ரா</w:t>
+            </w:r>
+            <w:r>
+              <w:rPr>
+                <w:rFonts w:ascii="BRH Tamil Tab Extra" w:hAnsi="BRH Tamil Tab Extra" w:cs="Latha"/>
+                <w:b/>
+                <w:sz w:val="32"/>
+                <w:szCs w:val="28"/>
+                <w:lang w:val="it-IT" w:bidi="ta-IN"/>
+              </w:rPr>
+              <w:t>…</w:t>
+            </w:r>
+            <w:r>
+              <w:rPr>
+                <w:rFonts w:ascii="Latha" w:hAnsi="Latha" w:cs="Latha"/>
+                <w:b/>
+                <w:bCs/>
+                <w:sz w:val="32"/>
+                <w:szCs w:val="32"/>
+                <w:cs/>
+                <w:lang w:bidi="ta-IN"/>
+              </w:rPr>
+              <w:t>:</w:t>
+            </w:r>
+            <w:r>
+              <w:rPr>
+                <w:rFonts w:ascii="Latha" w:hAnsi="Latha" w:cs="Latha"/>
+                <w:sz w:val="28"/>
+                <w:szCs w:val="28"/>
+                <w:lang w:val="it-IT" w:bidi="ta-IN"/>
+              </w:rPr>
+              <w:t xml:space="preserve"> |</w:t>
+            </w:r>
+          </w:p>
+        </w:tc>
+      </w:tr>
+    </w:tbl>
+    <w:p>
+      <w:pPr>
+        <w:jc w:val="center"/>
+        <w:rPr>
+          <w:b/>
+          <w:bCs/>
+          <w:sz w:val="32"/>
+          <w:szCs w:val="32"/>
+          <w:u w:val="single"/>
+          <w:lang w:val="it-IT"/>
+        </w:rPr>
+      </w:pPr>
+    </w:p>
+    <w:p>
+      <w:pPr>
+        <w:jc w:val="center"/>
+        <w:rPr>
+          <w:b/>
+          <w:bCs/>
+          <w:sz w:val="32"/>
+          <w:szCs w:val="32"/>
+          <w:u w:val="single"/>
+          <w:lang w:val="it-IT"/>
+        </w:rPr>
+      </w:pPr>
+    </w:p>
+    <w:p>
+      <w:pPr>
+        <w:jc w:val="center"/>
+        <w:rPr>
+          <w:b/>
+          <w:bCs/>
+          <w:sz w:val="32"/>
+          <w:szCs w:val="32"/>
+          <w:u w:val="single"/>
+          <w:lang w:val="it-IT"/>
+        </w:rPr>
+      </w:pPr>
+    </w:p>
+    <w:p>
+      <w:pPr>
+        <w:jc w:val="center"/>
+        <w:rPr>
+          <w:b/>
+          <w:bCs/>
+          <w:sz w:val="32"/>
+          <w:szCs w:val="32"/>
+          <w:u w:val="single"/>
+          <w:lang w:val="it-IT"/>
+        </w:rPr>
+      </w:pPr>
+    </w:p>
     <w:p>
       <w:pPr>
         <w:jc w:val="center"/>
@@ -128,23 +1749,7 @@
           <w:b/>
           <w:bCs/>
         </w:rPr>
-        <w:t>(</w:t>
-      </w:r>
-      <w:proofErr w:type="gramStart"/>
-      <w:r>
-        <w:rPr>
-          <w:b/>
-          <w:bCs/>
-        </w:rPr>
-        <w:t>ignore</w:t>
-      </w:r>
-      <w:proofErr w:type="gramEnd"/>
-      <w:r>
-        <w:rPr>
-          <w:b/>
-          <w:bCs/>
-        </w:rPr>
-        <w:t xml:space="preserve"> those which are already incorporated in your book’s version and date)</w:t>
+        <w:t>(ignore those which are already incorporated in your book’s version and date)</w:t>
       </w:r>
     </w:p>
     <w:tbl>
@@ -301,6 +1906,7 @@
                 <w:sz w:val="28"/>
                 <w:szCs w:val="32"/>
               </w:rPr>
+              <w:lastRenderedPageBreak/>
               <w:t>T.S.6.4.1</w:t>
             </w:r>
             <w:r>
@@ -1196,23 +2802,7 @@
           <w:b/>
           <w:bCs/>
         </w:rPr>
-        <w:t>(</w:t>
-      </w:r>
-      <w:proofErr w:type="gramStart"/>
-      <w:r>
-        <w:rPr>
-          <w:b/>
-          <w:bCs/>
-        </w:rPr>
-        <w:t>ignore</w:t>
-      </w:r>
-      <w:proofErr w:type="gramEnd"/>
-      <w:r>
-        <w:rPr>
-          <w:b/>
-          <w:bCs/>
-        </w:rPr>
-        <w:t xml:space="preserve"> those which are already incorporated in your book’s version and date)</w:t>
+        <w:t>(ignore those which are already incorporated in your book’s version and date)</w:t>
       </w:r>
     </w:p>
     <w:tbl>
@@ -2653,7 +4243,6 @@
                 <w:sz w:val="28"/>
                 <w:szCs w:val="32"/>
               </w:rPr>
-              <w:lastRenderedPageBreak/>
               <w:t>T.S.6.4.2.1 – Kramam</w:t>
             </w:r>
           </w:p>
@@ -3780,6 +5369,7 @@
                 <w:sz w:val="28"/>
                 <w:szCs w:val="32"/>
               </w:rPr>
+              <w:lastRenderedPageBreak/>
               <w:t>T.S.6.4.2.4 – Kramam</w:t>
             </w:r>
           </w:p>
@@ -3898,7 +5488,6 @@
               </w:rPr>
               <w:t>விஷ்மா</w:t>
             </w:r>
-            <w:proofErr w:type="spellStart"/>
             <w:r>
               <w:rPr>
                 <w:rFonts w:ascii="BRH Devanagari Extra" w:hAnsi="BRH Devanagari Extra" w:cs="Latha"/>
@@ -3909,7 +5498,6 @@
               </w:rPr>
               <w:t>óè</w:t>
             </w:r>
-            <w:proofErr w:type="spellEnd"/>
             <w:r>
               <w:rPr>
                 <w:rFonts w:ascii="BRH Tamil Tab Extra" w:hAnsi="BRH Tamil Tab Extra" w:cs="Latha"/>
@@ -4090,7 +5678,6 @@
               </w:rPr>
               <w:t>விஷ்மா</w:t>
             </w:r>
-            <w:proofErr w:type="spellStart"/>
             <w:r>
               <w:rPr>
                 <w:rFonts w:ascii="BRH Devanagari Extra" w:hAnsi="BRH Devanagari Extra" w:cs="Latha"/>
@@ -4101,7 +5688,6 @@
               </w:rPr>
               <w:t>óè</w:t>
             </w:r>
-            <w:proofErr w:type="spellEnd"/>
             <w:r>
               <w:rPr>
                 <w:rFonts w:ascii="BRH Tamil Tab Extra" w:hAnsi="BRH Tamil Tab Extra" w:cs="Latha"/>
@@ -6272,7 +7858,6 @@
                 <w:sz w:val="28"/>
                 <w:szCs w:val="32"/>
               </w:rPr>
-              <w:lastRenderedPageBreak/>
               <w:t>T.S.6.4.6.4 – Kramam</w:t>
             </w:r>
           </w:p>
@@ -7016,6 +8601,7 @@
                 <w:sz w:val="28"/>
                 <w:szCs w:val="32"/>
               </w:rPr>
+              <w:lastRenderedPageBreak/>
               <w:t>T.S.6.4.7.2 – Kramam</w:t>
             </w:r>
           </w:p>
@@ -10292,7 +11878,6 @@
                 <w:sz w:val="28"/>
                 <w:szCs w:val="32"/>
               </w:rPr>
-              <w:lastRenderedPageBreak/>
               <w:t>T.S.6.4.10.5 – Kramam</w:t>
             </w:r>
           </w:p>
@@ -11224,6 +12809,7 @@
                 <w:sz w:val="28"/>
                 <w:szCs w:val="32"/>
               </w:rPr>
+              <w:lastRenderedPageBreak/>
               <w:t>T.S.6.4.11.1 – Kramam</w:t>
             </w:r>
           </w:p>
@@ -11681,16 +13267,7 @@
           <w:bCs/>
           <w:sz w:val="32"/>
         </w:rPr>
-        <w:t xml:space="preserve">replaced </w:t>
-      </w:r>
-      <w:proofErr w:type="gramStart"/>
-      <w:r>
-        <w:rPr>
-          <w:b/>
-          <w:bCs/>
-          <w:sz w:val="32"/>
-        </w:rPr>
-        <w:t>with</w:t>
+        <w:t>replaced with</w:t>
       </w:r>
       <w:r>
         <w:rPr>
@@ -11712,7 +13289,6 @@
         </w:rPr>
         <w:t>"</w:t>
       </w:r>
-      <w:proofErr w:type="gramEnd"/>
       <w:r>
         <w:rPr>
           <w:rFonts w:ascii="Latha" w:hAnsi="Latha" w:cs="Latha"/>
@@ -11904,23 +13480,7 @@
           <w:b/>
           <w:bCs/>
         </w:rPr>
-        <w:t>(</w:t>
-      </w:r>
-      <w:proofErr w:type="gramStart"/>
-      <w:r>
-        <w:rPr>
-          <w:b/>
-          <w:bCs/>
-        </w:rPr>
-        <w:t>ignore</w:t>
-      </w:r>
-      <w:proofErr w:type="gramEnd"/>
-      <w:r>
-        <w:rPr>
-          <w:b/>
-          <w:bCs/>
-        </w:rPr>
-        <w:t xml:space="preserve"> those which are already incorporated in your book’s version and date)</w:t>
+        <w:t>(ignore those which are already incorporated in your book’s version and date)</w:t>
       </w:r>
     </w:p>
     <w:tbl>
@@ -12169,7 +13729,7 @@
 </file>
 
 <file path=word/endnotes.xml><?xml version="1.0" encoding="utf-8"?>
-<w:endnotes xmlns:wpc="http://schemas.microsoft.com/office/word/2010/wordprocessingCanvas" xmlns:cx="http://schemas.microsoft.com/office/drawing/2014/chartex" xmlns:cx1="http://schemas.microsoft.com/office/drawing/2015/9/8/chartex" xmlns:cx2="http://schemas.microsoft.com/office/drawing/2015/10/21/chartex" xmlns:cx3="http://schemas.microsoft.com/office/drawing/2016/5/9/chartex" xmlns:cx4="http://schemas.microsoft.com/office/drawing/2016/5/10/chartex" xmlns:cx5="http://schemas.microsoft.com/office/drawing/2016/5/11/chartex" xmlns:cx6="http://schemas.microsoft.com/office/drawing/2016/5/12/chartex" xmlns:cx7="http://schemas.microsoft.com/office/drawing/2016/5/13/chartex" xmlns:cx8="http://schemas.microsoft.com/office/drawing/2016/5/14/chartex" xmlns:mc="http://schemas.openxmlformats.org/markup-compatibility/2006" xmlns:aink="http://schemas.microsoft.com/office/drawing/2016/ink" xmlns:am3d="http://schemas.microsoft.com/office/drawing/2017/model3d" xmlns:o="urn:schemas-microsoft-com:office:office" xmlns:oel="http://schemas.microsoft.com/office/2019/extlst" xmlns:r="http://schemas.openxmlformats.org/officeDocument/2006/relationships" xmlns:m="http://schemas.openxmlformats.org/officeDocument/2006/math" xmlns:v="urn:schemas-microsoft-com:vml" xmlns:wp14="http://schemas.microsoft.com/office/word/2010/wordprocessingDrawing" xmlns:wp="http://schemas.openxmlformats.org/drawingml/2006/wordprocessingDrawing" xmlns:w10="urn:schemas-microsoft-com:office:word" xmlns:w="http://schemas.openxmlformats.org/wordprocessingml/2006/main" xmlns:w14="http://schemas.microsoft.com/office/word/2010/wordml" xmlns:w15="http://schemas.microsoft.com/office/word/2012/wordml" xmlns:w16cex="http://schemas.microsoft.com/office/word/2018/wordml/cex" xmlns:w16cid="http://schemas.microsoft.com/office/word/2016/wordml/cid" xmlns:w16="http://schemas.microsoft.com/office/word/2018/wordml" xmlns:w16sdtdh="http://schemas.microsoft.com/office/word/2020/wordml/sdtdatahash" xmlns:w16se="http://schemas.microsoft.com/office/word/2015/wordml/symex" xmlns:wpg="http://schemas.microsoft.com/office/word/2010/wordprocessingGroup" xmlns:wpi="http://schemas.microsoft.com/office/word/2010/wordprocessingInk" xmlns:wne="http://schemas.microsoft.com/office/word/2006/wordml" xmlns:wps="http://schemas.microsoft.com/office/word/2010/wordprocessingShape" mc:Ignorable="w14 w15 w16se w16cid w16 w16cex w16sdtdh wp14">
+<w:endnotes xmlns:wpc="http://schemas.microsoft.com/office/word/2010/wordprocessingCanvas" xmlns:cx="http://schemas.microsoft.com/office/drawing/2014/chartex" xmlns:cx1="http://schemas.microsoft.com/office/drawing/2015/9/8/chartex" xmlns:cx2="http://schemas.microsoft.com/office/drawing/2015/10/21/chartex" xmlns:cx3="http://schemas.microsoft.com/office/drawing/2016/5/9/chartex" xmlns:cx4="http://schemas.microsoft.com/office/drawing/2016/5/10/chartex" xmlns:cx5="http://schemas.microsoft.com/office/drawing/2016/5/11/chartex" xmlns:cx6="http://schemas.microsoft.com/office/drawing/2016/5/12/chartex" xmlns:cx7="http://schemas.microsoft.com/office/drawing/2016/5/13/chartex" xmlns:cx8="http://schemas.microsoft.com/office/drawing/2016/5/14/chartex" xmlns:mc="http://schemas.openxmlformats.org/markup-compatibility/2006" xmlns:aink="http://schemas.microsoft.com/office/drawing/2016/ink" xmlns:am3d="http://schemas.microsoft.com/office/drawing/2017/model3d" xmlns:o="urn:schemas-microsoft-com:office:office" xmlns:oel="http://schemas.microsoft.com/office/2019/extlst" xmlns:r="http://schemas.openxmlformats.org/officeDocument/2006/relationships" xmlns:m="http://schemas.openxmlformats.org/officeDocument/2006/math" xmlns:v="urn:schemas-microsoft-com:vml" xmlns:wp14="http://schemas.microsoft.com/office/word/2010/wordprocessingDrawing" xmlns:wp="http://schemas.openxmlformats.org/drawingml/2006/wordprocessingDrawing" xmlns:w10="urn:schemas-microsoft-com:office:word" xmlns:w="http://schemas.openxmlformats.org/wordprocessingml/2006/main" xmlns:w14="http://schemas.microsoft.com/office/word/2010/wordml" xmlns:w15="http://schemas.microsoft.com/office/word/2012/wordml" xmlns:w16cex="http://schemas.microsoft.com/office/word/2018/wordml/cex" xmlns:w16cid="http://schemas.microsoft.com/office/word/2016/wordml/cid" xmlns:w16="http://schemas.microsoft.com/office/word/2018/wordml" xmlns:w16du="http://schemas.microsoft.com/office/word/2023/wordml/word16du" xmlns:w16sdtdh="http://schemas.microsoft.com/office/word/2020/wordml/sdtdatahash" xmlns:w16sdtfl="http://schemas.microsoft.com/office/word/2024/wordml/sdtformatlock" xmlns:w16se="http://schemas.microsoft.com/office/word/2015/wordml/symex" xmlns:wpg="http://schemas.microsoft.com/office/word/2010/wordprocessingGroup" xmlns:wpi="http://schemas.microsoft.com/office/word/2010/wordprocessingInk" xmlns:wne="http://schemas.microsoft.com/office/word/2006/wordml" xmlns:wps="http://schemas.microsoft.com/office/word/2010/wordprocessingShape" mc:Ignorable="w14 w15 w16se w16cid w16 w16cex w16sdtdh w16sdtfl w16du wp14">
   <w:endnote w:type="separator" w:id="-1">
     <w:p>
       <w:pPr>
@@ -12194,7 +13754,7 @@
 </file>
 
 <file path=word/footer1.xml><?xml version="1.0" encoding="utf-8"?>
-<w:ftr xmlns:wpc="http://schemas.microsoft.com/office/word/2010/wordprocessingCanvas" xmlns:cx="http://schemas.microsoft.com/office/drawing/2014/chartex" xmlns:cx1="http://schemas.microsoft.com/office/drawing/2015/9/8/chartex" xmlns:cx2="http://schemas.microsoft.com/office/drawing/2015/10/21/chartex" xmlns:cx3="http://schemas.microsoft.com/office/drawing/2016/5/9/chartex" xmlns:cx4="http://schemas.microsoft.com/office/drawing/2016/5/10/chartex" xmlns:cx5="http://schemas.microsoft.com/office/drawing/2016/5/11/chartex" xmlns:cx6="http://schemas.microsoft.com/office/drawing/2016/5/12/chartex" xmlns:cx7="http://schemas.microsoft.com/office/drawing/2016/5/13/chartex" xmlns:cx8="http://schemas.microsoft.com/office/drawing/2016/5/14/chartex" xmlns:mc="http://schemas.openxmlformats.org/markup-compatibility/2006" xmlns:aink="http://schemas.microsoft.com/office/drawing/2016/ink" xmlns:am3d="http://schemas.microsoft.com/office/drawing/2017/model3d" xmlns:o="urn:schemas-microsoft-com:office:office" xmlns:oel="http://schemas.microsoft.com/office/2019/extlst" xmlns:r="http://schemas.openxmlformats.org/officeDocument/2006/relationships" xmlns:m="http://schemas.openxmlformats.org/officeDocument/2006/math" xmlns:v="urn:schemas-microsoft-com:vml" xmlns:wp14="http://schemas.microsoft.com/office/word/2010/wordprocessingDrawing" xmlns:wp="http://schemas.openxmlformats.org/drawingml/2006/wordprocessingDrawing" xmlns:w10="urn:schemas-microsoft-com:office:word" xmlns:w="http://schemas.openxmlformats.org/wordprocessingml/2006/main" xmlns:w14="http://schemas.microsoft.com/office/word/2010/wordml" xmlns:w15="http://schemas.microsoft.com/office/word/2012/wordml" xmlns:w16cex="http://schemas.microsoft.com/office/word/2018/wordml/cex" xmlns:w16cid="http://schemas.microsoft.com/office/word/2016/wordml/cid" xmlns:w16="http://schemas.microsoft.com/office/word/2018/wordml" xmlns:w16sdtdh="http://schemas.microsoft.com/office/word/2020/wordml/sdtdatahash" xmlns:w16se="http://schemas.microsoft.com/office/word/2015/wordml/symex" xmlns:wpg="http://schemas.microsoft.com/office/word/2010/wordprocessingGroup" xmlns:wpi="http://schemas.microsoft.com/office/word/2010/wordprocessingInk" xmlns:wne="http://schemas.microsoft.com/office/word/2006/wordml" xmlns:wps="http://schemas.microsoft.com/office/word/2010/wordprocessingShape" mc:Ignorable="w14 w15 w16se w16cid w16 w16cex w16sdtdh wp14">
+<w:ftr xmlns:wpc="http://schemas.microsoft.com/office/word/2010/wordprocessingCanvas" xmlns:cx="http://schemas.microsoft.com/office/drawing/2014/chartex" xmlns:cx1="http://schemas.microsoft.com/office/drawing/2015/9/8/chartex" xmlns:cx2="http://schemas.microsoft.com/office/drawing/2015/10/21/chartex" xmlns:cx3="http://schemas.microsoft.com/office/drawing/2016/5/9/chartex" xmlns:cx4="http://schemas.microsoft.com/office/drawing/2016/5/10/chartex" xmlns:cx5="http://schemas.microsoft.com/office/drawing/2016/5/11/chartex" xmlns:cx6="http://schemas.microsoft.com/office/drawing/2016/5/12/chartex" xmlns:cx7="http://schemas.microsoft.com/office/drawing/2016/5/13/chartex" xmlns:cx8="http://schemas.microsoft.com/office/drawing/2016/5/14/chartex" xmlns:mc="http://schemas.openxmlformats.org/markup-compatibility/2006" xmlns:aink="http://schemas.microsoft.com/office/drawing/2016/ink" xmlns:am3d="http://schemas.microsoft.com/office/drawing/2017/model3d" xmlns:o="urn:schemas-microsoft-com:office:office" xmlns:oel="http://schemas.microsoft.com/office/2019/extlst" xmlns:r="http://schemas.openxmlformats.org/officeDocument/2006/relationships" xmlns:m="http://schemas.openxmlformats.org/officeDocument/2006/math" xmlns:v="urn:schemas-microsoft-com:vml" xmlns:wp14="http://schemas.microsoft.com/office/word/2010/wordprocessingDrawing" xmlns:wp="http://schemas.openxmlformats.org/drawingml/2006/wordprocessingDrawing" xmlns:w10="urn:schemas-microsoft-com:office:word" xmlns:w="http://schemas.openxmlformats.org/wordprocessingml/2006/main" xmlns:w14="http://schemas.microsoft.com/office/word/2010/wordml" xmlns:w15="http://schemas.microsoft.com/office/word/2012/wordml" xmlns:w16cex="http://schemas.microsoft.com/office/word/2018/wordml/cex" xmlns:w16cid="http://schemas.microsoft.com/office/word/2016/wordml/cid" xmlns:w16="http://schemas.microsoft.com/office/word/2018/wordml" xmlns:w16du="http://schemas.microsoft.com/office/word/2023/wordml/word16du" xmlns:w16sdtdh="http://schemas.microsoft.com/office/word/2020/wordml/sdtdatahash" xmlns:w16sdtfl="http://schemas.microsoft.com/office/word/2024/wordml/sdtformatlock" xmlns:w16se="http://schemas.microsoft.com/office/word/2015/wordml/symex" xmlns:wpg="http://schemas.microsoft.com/office/word/2010/wordprocessingGroup" xmlns:wpi="http://schemas.microsoft.com/office/word/2010/wordprocessingInk" xmlns:wne="http://schemas.microsoft.com/office/word/2006/wordml" xmlns:wps="http://schemas.microsoft.com/office/word/2010/wordprocessingShape" mc:Ignorable="w14 w15 w16se w16cid w16 w16cex w16sdtdh w16sdtfl w16du wp14">
   <w:p>
     <w:pPr>
       <w:pBdr>
@@ -12379,7 +13939,7 @@
 </file>
 
 <file path=word/footer2.xml><?xml version="1.0" encoding="utf-8"?>
-<w:ftr xmlns:wpc="http://schemas.microsoft.com/office/word/2010/wordprocessingCanvas" xmlns:cx="http://schemas.microsoft.com/office/drawing/2014/chartex" xmlns:cx1="http://schemas.microsoft.com/office/drawing/2015/9/8/chartex" xmlns:cx2="http://schemas.microsoft.com/office/drawing/2015/10/21/chartex" xmlns:cx3="http://schemas.microsoft.com/office/drawing/2016/5/9/chartex" xmlns:cx4="http://schemas.microsoft.com/office/drawing/2016/5/10/chartex" xmlns:cx5="http://schemas.microsoft.com/office/drawing/2016/5/11/chartex" xmlns:cx6="http://schemas.microsoft.com/office/drawing/2016/5/12/chartex" xmlns:cx7="http://schemas.microsoft.com/office/drawing/2016/5/13/chartex" xmlns:cx8="http://schemas.microsoft.com/office/drawing/2016/5/14/chartex" xmlns:mc="http://schemas.openxmlformats.org/markup-compatibility/2006" xmlns:aink="http://schemas.microsoft.com/office/drawing/2016/ink" xmlns:am3d="http://schemas.microsoft.com/office/drawing/2017/model3d" xmlns:o="urn:schemas-microsoft-com:office:office" xmlns:oel="http://schemas.microsoft.com/office/2019/extlst" xmlns:r="http://schemas.openxmlformats.org/officeDocument/2006/relationships" xmlns:m="http://schemas.openxmlformats.org/officeDocument/2006/math" xmlns:v="urn:schemas-microsoft-com:vml" xmlns:wp14="http://schemas.microsoft.com/office/word/2010/wordprocessingDrawing" xmlns:wp="http://schemas.openxmlformats.org/drawingml/2006/wordprocessingDrawing" xmlns:w10="urn:schemas-microsoft-com:office:word" xmlns:w="http://schemas.openxmlformats.org/wordprocessingml/2006/main" xmlns:w14="http://schemas.microsoft.com/office/word/2010/wordml" xmlns:w15="http://schemas.microsoft.com/office/word/2012/wordml" xmlns:w16cex="http://schemas.microsoft.com/office/word/2018/wordml/cex" xmlns:w16cid="http://schemas.microsoft.com/office/word/2016/wordml/cid" xmlns:w16="http://schemas.microsoft.com/office/word/2018/wordml" xmlns:w16sdtdh="http://schemas.microsoft.com/office/word/2020/wordml/sdtdatahash" xmlns:w16se="http://schemas.microsoft.com/office/word/2015/wordml/symex" xmlns:wpg="http://schemas.microsoft.com/office/word/2010/wordprocessingGroup" xmlns:wpi="http://schemas.microsoft.com/office/word/2010/wordprocessingInk" xmlns:wne="http://schemas.microsoft.com/office/word/2006/wordml" xmlns:wps="http://schemas.microsoft.com/office/word/2010/wordprocessingShape" mc:Ignorable="w14 w15 w16se w16cid w16 w16cex w16sdtdh wp14">
+<w:ftr xmlns:wpc="http://schemas.microsoft.com/office/word/2010/wordprocessingCanvas" xmlns:cx="http://schemas.microsoft.com/office/drawing/2014/chartex" xmlns:cx1="http://schemas.microsoft.com/office/drawing/2015/9/8/chartex" xmlns:cx2="http://schemas.microsoft.com/office/drawing/2015/10/21/chartex" xmlns:cx3="http://schemas.microsoft.com/office/drawing/2016/5/9/chartex" xmlns:cx4="http://schemas.microsoft.com/office/drawing/2016/5/10/chartex" xmlns:cx5="http://schemas.microsoft.com/office/drawing/2016/5/11/chartex" xmlns:cx6="http://schemas.microsoft.com/office/drawing/2016/5/12/chartex" xmlns:cx7="http://schemas.microsoft.com/office/drawing/2016/5/13/chartex" xmlns:cx8="http://schemas.microsoft.com/office/drawing/2016/5/14/chartex" xmlns:mc="http://schemas.openxmlformats.org/markup-compatibility/2006" xmlns:aink="http://schemas.microsoft.com/office/drawing/2016/ink" xmlns:am3d="http://schemas.microsoft.com/office/drawing/2017/model3d" xmlns:o="urn:schemas-microsoft-com:office:office" xmlns:oel="http://schemas.microsoft.com/office/2019/extlst" xmlns:r="http://schemas.openxmlformats.org/officeDocument/2006/relationships" xmlns:m="http://schemas.openxmlformats.org/officeDocument/2006/math" xmlns:v="urn:schemas-microsoft-com:vml" xmlns:wp14="http://schemas.microsoft.com/office/word/2010/wordprocessingDrawing" xmlns:wp="http://schemas.openxmlformats.org/drawingml/2006/wordprocessingDrawing" xmlns:w10="urn:schemas-microsoft-com:office:word" xmlns:w="http://schemas.openxmlformats.org/wordprocessingml/2006/main" xmlns:w14="http://schemas.microsoft.com/office/word/2010/wordml" xmlns:w15="http://schemas.microsoft.com/office/word/2012/wordml" xmlns:w16cex="http://schemas.microsoft.com/office/word/2018/wordml/cex" xmlns:w16cid="http://schemas.microsoft.com/office/word/2016/wordml/cid" xmlns:w16="http://schemas.microsoft.com/office/word/2018/wordml" xmlns:w16du="http://schemas.microsoft.com/office/word/2023/wordml/word16du" xmlns:w16sdtdh="http://schemas.microsoft.com/office/word/2020/wordml/sdtdatahash" xmlns:w16sdtfl="http://schemas.microsoft.com/office/word/2024/wordml/sdtformatlock" xmlns:w16se="http://schemas.microsoft.com/office/word/2015/wordml/symex" xmlns:wpg="http://schemas.microsoft.com/office/word/2010/wordprocessingGroup" xmlns:wpi="http://schemas.microsoft.com/office/word/2010/wordprocessingInk" xmlns:wne="http://schemas.microsoft.com/office/word/2006/wordml" xmlns:wps="http://schemas.microsoft.com/office/word/2010/wordprocessingShape" mc:Ignorable="w14 w15 w16se w16cid w16 w16cex w16sdtdh w16sdtfl w16du wp14">
   <w:p>
     <w:pPr>
       <w:pBdr>
@@ -12585,7 +14145,7 @@
 </file>
 
 <file path=word/footnotes.xml><?xml version="1.0" encoding="utf-8"?>
-<w:footnotes xmlns:wpc="http://schemas.microsoft.com/office/word/2010/wordprocessingCanvas" xmlns:cx="http://schemas.microsoft.com/office/drawing/2014/chartex" xmlns:cx1="http://schemas.microsoft.com/office/drawing/2015/9/8/chartex" xmlns:cx2="http://schemas.microsoft.com/office/drawing/2015/10/21/chartex" xmlns:cx3="http://schemas.microsoft.com/office/drawing/2016/5/9/chartex" xmlns:cx4="http://schemas.microsoft.com/office/drawing/2016/5/10/chartex" xmlns:cx5="http://schemas.microsoft.com/office/drawing/2016/5/11/chartex" xmlns:cx6="http://schemas.microsoft.com/office/drawing/2016/5/12/chartex" xmlns:cx7="http://schemas.microsoft.com/office/drawing/2016/5/13/chartex" xmlns:cx8="http://schemas.microsoft.com/office/drawing/2016/5/14/chartex" xmlns:mc="http://schemas.openxmlformats.org/markup-compatibility/2006" xmlns:aink="http://schemas.microsoft.com/office/drawing/2016/ink" xmlns:am3d="http://schemas.microsoft.com/office/drawing/2017/model3d" xmlns:o="urn:schemas-microsoft-com:office:office" xmlns:oel="http://schemas.microsoft.com/office/2019/extlst" xmlns:r="http://schemas.openxmlformats.org/officeDocument/2006/relationships" xmlns:m="http://schemas.openxmlformats.org/officeDocument/2006/math" xmlns:v="urn:schemas-microsoft-com:vml" xmlns:wp14="http://schemas.microsoft.com/office/word/2010/wordprocessingDrawing" xmlns:wp="http://schemas.openxmlformats.org/drawingml/2006/wordprocessingDrawing" xmlns:w10="urn:schemas-microsoft-com:office:word" xmlns:w="http://schemas.openxmlformats.org/wordprocessingml/2006/main" xmlns:w14="http://schemas.microsoft.com/office/word/2010/wordml" xmlns:w15="http://schemas.microsoft.com/office/word/2012/wordml" xmlns:w16cex="http://schemas.microsoft.com/office/word/2018/wordml/cex" xmlns:w16cid="http://schemas.microsoft.com/office/word/2016/wordml/cid" xmlns:w16="http://schemas.microsoft.com/office/word/2018/wordml" xmlns:w16sdtdh="http://schemas.microsoft.com/office/word/2020/wordml/sdtdatahash" xmlns:w16se="http://schemas.microsoft.com/office/word/2015/wordml/symex" xmlns:wpg="http://schemas.microsoft.com/office/word/2010/wordprocessingGroup" xmlns:wpi="http://schemas.microsoft.com/office/word/2010/wordprocessingInk" xmlns:wne="http://schemas.microsoft.com/office/word/2006/wordml" xmlns:wps="http://schemas.microsoft.com/office/word/2010/wordprocessingShape" mc:Ignorable="w14 w15 w16se w16cid w16 w16cex w16sdtdh wp14">
+<w:footnotes xmlns:wpc="http://schemas.microsoft.com/office/word/2010/wordprocessingCanvas" xmlns:cx="http://schemas.microsoft.com/office/drawing/2014/chartex" xmlns:cx1="http://schemas.microsoft.com/office/drawing/2015/9/8/chartex" xmlns:cx2="http://schemas.microsoft.com/office/drawing/2015/10/21/chartex" xmlns:cx3="http://schemas.microsoft.com/office/drawing/2016/5/9/chartex" xmlns:cx4="http://schemas.microsoft.com/office/drawing/2016/5/10/chartex" xmlns:cx5="http://schemas.microsoft.com/office/drawing/2016/5/11/chartex" xmlns:cx6="http://schemas.microsoft.com/office/drawing/2016/5/12/chartex" xmlns:cx7="http://schemas.microsoft.com/office/drawing/2016/5/13/chartex" xmlns:cx8="http://schemas.microsoft.com/office/drawing/2016/5/14/chartex" xmlns:mc="http://schemas.openxmlformats.org/markup-compatibility/2006" xmlns:aink="http://schemas.microsoft.com/office/drawing/2016/ink" xmlns:am3d="http://schemas.microsoft.com/office/drawing/2017/model3d" xmlns:o="urn:schemas-microsoft-com:office:office" xmlns:oel="http://schemas.microsoft.com/office/2019/extlst" xmlns:r="http://schemas.openxmlformats.org/officeDocument/2006/relationships" xmlns:m="http://schemas.openxmlformats.org/officeDocument/2006/math" xmlns:v="urn:schemas-microsoft-com:vml" xmlns:wp14="http://schemas.microsoft.com/office/word/2010/wordprocessingDrawing" xmlns:wp="http://schemas.openxmlformats.org/drawingml/2006/wordprocessingDrawing" xmlns:w10="urn:schemas-microsoft-com:office:word" xmlns:w="http://schemas.openxmlformats.org/wordprocessingml/2006/main" xmlns:w14="http://schemas.microsoft.com/office/word/2010/wordml" xmlns:w15="http://schemas.microsoft.com/office/word/2012/wordml" xmlns:w16cex="http://schemas.microsoft.com/office/word/2018/wordml/cex" xmlns:w16cid="http://schemas.microsoft.com/office/word/2016/wordml/cid" xmlns:w16="http://schemas.microsoft.com/office/word/2018/wordml" xmlns:w16du="http://schemas.microsoft.com/office/word/2023/wordml/word16du" xmlns:w16sdtdh="http://schemas.microsoft.com/office/word/2020/wordml/sdtdatahash" xmlns:w16sdtfl="http://schemas.microsoft.com/office/word/2024/wordml/sdtformatlock" xmlns:w16se="http://schemas.microsoft.com/office/word/2015/wordml/symex" xmlns:wpg="http://schemas.microsoft.com/office/word/2010/wordprocessingGroup" xmlns:wpi="http://schemas.microsoft.com/office/word/2010/wordprocessingInk" xmlns:wne="http://schemas.microsoft.com/office/word/2006/wordml" xmlns:wps="http://schemas.microsoft.com/office/word/2010/wordprocessingShape" mc:Ignorable="w14 w15 w16se w16cid w16 w16cex w16sdtdh w16sdtfl w16du wp14">
   <w:footnote w:type="separator" w:id="-1">
     <w:p>
       <w:pPr>
@@ -12610,7 +14170,7 @@
 </file>
 
 <file path=word/header1.xml><?xml version="1.0" encoding="utf-8"?>
-<w:hdr xmlns:wpc="http://schemas.microsoft.com/office/word/2010/wordprocessingCanvas" xmlns:cx="http://schemas.microsoft.com/office/drawing/2014/chartex" xmlns:cx1="http://schemas.microsoft.com/office/drawing/2015/9/8/chartex" xmlns:cx2="http://schemas.microsoft.com/office/drawing/2015/10/21/chartex" xmlns:cx3="http://schemas.microsoft.com/office/drawing/2016/5/9/chartex" xmlns:cx4="http://schemas.microsoft.com/office/drawing/2016/5/10/chartex" xmlns:cx5="http://schemas.microsoft.com/office/drawing/2016/5/11/chartex" xmlns:cx6="http://schemas.microsoft.com/office/drawing/2016/5/12/chartex" xmlns:cx7="http://schemas.microsoft.com/office/drawing/2016/5/13/chartex" xmlns:cx8="http://schemas.microsoft.com/office/drawing/2016/5/14/chartex" xmlns:mc="http://schemas.openxmlformats.org/markup-compatibility/2006" xmlns:aink="http://schemas.microsoft.com/office/drawing/2016/ink" xmlns:am3d="http://schemas.microsoft.com/office/drawing/2017/model3d" xmlns:o="urn:schemas-microsoft-com:office:office" xmlns:oel="http://schemas.microsoft.com/office/2019/extlst" xmlns:r="http://schemas.openxmlformats.org/officeDocument/2006/relationships" xmlns:m="http://schemas.openxmlformats.org/officeDocument/2006/math" xmlns:v="urn:schemas-microsoft-com:vml" xmlns:wp14="http://schemas.microsoft.com/office/word/2010/wordprocessingDrawing" xmlns:wp="http://schemas.openxmlformats.org/drawingml/2006/wordprocessingDrawing" xmlns:w10="urn:schemas-microsoft-com:office:word" xmlns:w="http://schemas.openxmlformats.org/wordprocessingml/2006/main" xmlns:w14="http://schemas.microsoft.com/office/word/2010/wordml" xmlns:w15="http://schemas.microsoft.com/office/word/2012/wordml" xmlns:w16cex="http://schemas.microsoft.com/office/word/2018/wordml/cex" xmlns:w16cid="http://schemas.microsoft.com/office/word/2016/wordml/cid" xmlns:w16="http://schemas.microsoft.com/office/word/2018/wordml" xmlns:w16sdtdh="http://schemas.microsoft.com/office/word/2020/wordml/sdtdatahash" xmlns:w16se="http://schemas.microsoft.com/office/word/2015/wordml/symex" xmlns:wpg="http://schemas.microsoft.com/office/word/2010/wordprocessingGroup" xmlns:wpi="http://schemas.microsoft.com/office/word/2010/wordprocessingInk" xmlns:wne="http://schemas.microsoft.com/office/word/2006/wordml" xmlns:wps="http://schemas.microsoft.com/office/word/2010/wordprocessingShape" mc:Ignorable="w14 w15 w16se w16cid w16 w16cex w16sdtdh wp14">
+<w:hdr xmlns:wpc="http://schemas.microsoft.com/office/word/2010/wordprocessingCanvas" xmlns:cx="http://schemas.microsoft.com/office/drawing/2014/chartex" xmlns:cx1="http://schemas.microsoft.com/office/drawing/2015/9/8/chartex" xmlns:cx2="http://schemas.microsoft.com/office/drawing/2015/10/21/chartex" xmlns:cx3="http://schemas.microsoft.com/office/drawing/2016/5/9/chartex" xmlns:cx4="http://schemas.microsoft.com/office/drawing/2016/5/10/chartex" xmlns:cx5="http://schemas.microsoft.com/office/drawing/2016/5/11/chartex" xmlns:cx6="http://schemas.microsoft.com/office/drawing/2016/5/12/chartex" xmlns:cx7="http://schemas.microsoft.com/office/drawing/2016/5/13/chartex" xmlns:cx8="http://schemas.microsoft.com/office/drawing/2016/5/14/chartex" xmlns:mc="http://schemas.openxmlformats.org/markup-compatibility/2006" xmlns:aink="http://schemas.microsoft.com/office/drawing/2016/ink" xmlns:am3d="http://schemas.microsoft.com/office/drawing/2017/model3d" xmlns:o="urn:schemas-microsoft-com:office:office" xmlns:oel="http://schemas.microsoft.com/office/2019/extlst" xmlns:r="http://schemas.openxmlformats.org/officeDocument/2006/relationships" xmlns:m="http://schemas.openxmlformats.org/officeDocument/2006/math" xmlns:v="urn:schemas-microsoft-com:vml" xmlns:wp14="http://schemas.microsoft.com/office/word/2010/wordprocessingDrawing" xmlns:wp="http://schemas.openxmlformats.org/drawingml/2006/wordprocessingDrawing" xmlns:w10="urn:schemas-microsoft-com:office:word" xmlns:w="http://schemas.openxmlformats.org/wordprocessingml/2006/main" xmlns:w14="http://schemas.microsoft.com/office/word/2010/wordml" xmlns:w15="http://schemas.microsoft.com/office/word/2012/wordml" xmlns:w16cex="http://schemas.microsoft.com/office/word/2018/wordml/cex" xmlns:w16cid="http://schemas.microsoft.com/office/word/2016/wordml/cid" xmlns:w16="http://schemas.microsoft.com/office/word/2018/wordml" xmlns:w16du="http://schemas.microsoft.com/office/word/2023/wordml/word16du" xmlns:w16sdtdh="http://schemas.microsoft.com/office/word/2020/wordml/sdtdatahash" xmlns:w16sdtfl="http://schemas.microsoft.com/office/word/2024/wordml/sdtformatlock" xmlns:w16se="http://schemas.microsoft.com/office/word/2015/wordml/symex" xmlns:wpg="http://schemas.microsoft.com/office/word/2010/wordprocessingGroup" xmlns:wpi="http://schemas.microsoft.com/office/word/2010/wordprocessingInk" xmlns:wne="http://schemas.microsoft.com/office/word/2006/wordml" xmlns:wps="http://schemas.microsoft.com/office/word/2010/wordprocessingShape" mc:Ignorable="w14 w15 w16se w16cid w16 w16cex w16sdtdh w16sdtfl w16du wp14">
   <w:p>
     <w:pPr>
       <w:pStyle w:val="Header"/>
@@ -12623,7 +14183,7 @@
 </file>
 
 <file path=word/header2.xml><?xml version="1.0" encoding="utf-8"?>
-<w:hdr xmlns:wpc="http://schemas.microsoft.com/office/word/2010/wordprocessingCanvas" xmlns:cx="http://schemas.microsoft.com/office/drawing/2014/chartex" xmlns:cx1="http://schemas.microsoft.com/office/drawing/2015/9/8/chartex" xmlns:cx2="http://schemas.microsoft.com/office/drawing/2015/10/21/chartex" xmlns:cx3="http://schemas.microsoft.com/office/drawing/2016/5/9/chartex" xmlns:cx4="http://schemas.microsoft.com/office/drawing/2016/5/10/chartex" xmlns:cx5="http://schemas.microsoft.com/office/drawing/2016/5/11/chartex" xmlns:cx6="http://schemas.microsoft.com/office/drawing/2016/5/12/chartex" xmlns:cx7="http://schemas.microsoft.com/office/drawing/2016/5/13/chartex" xmlns:cx8="http://schemas.microsoft.com/office/drawing/2016/5/14/chartex" xmlns:mc="http://schemas.openxmlformats.org/markup-compatibility/2006" xmlns:aink="http://schemas.microsoft.com/office/drawing/2016/ink" xmlns:am3d="http://schemas.microsoft.com/office/drawing/2017/model3d" xmlns:o="urn:schemas-microsoft-com:office:office" xmlns:oel="http://schemas.microsoft.com/office/2019/extlst" xmlns:r="http://schemas.openxmlformats.org/officeDocument/2006/relationships" xmlns:m="http://schemas.openxmlformats.org/officeDocument/2006/math" xmlns:v="urn:schemas-microsoft-com:vml" xmlns:wp14="http://schemas.microsoft.com/office/word/2010/wordprocessingDrawing" xmlns:wp="http://schemas.openxmlformats.org/drawingml/2006/wordprocessingDrawing" xmlns:w10="urn:schemas-microsoft-com:office:word" xmlns:w="http://schemas.openxmlformats.org/wordprocessingml/2006/main" xmlns:w14="http://schemas.microsoft.com/office/word/2010/wordml" xmlns:w15="http://schemas.microsoft.com/office/word/2012/wordml" xmlns:w16cex="http://schemas.microsoft.com/office/word/2018/wordml/cex" xmlns:w16cid="http://schemas.microsoft.com/office/word/2016/wordml/cid" xmlns:w16="http://schemas.microsoft.com/office/word/2018/wordml" xmlns:w16sdtdh="http://schemas.microsoft.com/office/word/2020/wordml/sdtdatahash" xmlns:w16se="http://schemas.microsoft.com/office/word/2015/wordml/symex" xmlns:wpg="http://schemas.microsoft.com/office/word/2010/wordprocessingGroup" xmlns:wpi="http://schemas.microsoft.com/office/word/2010/wordprocessingInk" xmlns:wne="http://schemas.microsoft.com/office/word/2006/wordml" xmlns:wps="http://schemas.microsoft.com/office/word/2010/wordprocessingShape" mc:Ignorable="w14 w15 w16se w16cid w16 w16cex w16sdtdh wp14">
+<w:hdr xmlns:wpc="http://schemas.microsoft.com/office/word/2010/wordprocessingCanvas" xmlns:cx="http://schemas.microsoft.com/office/drawing/2014/chartex" xmlns:cx1="http://schemas.microsoft.com/office/drawing/2015/9/8/chartex" xmlns:cx2="http://schemas.microsoft.com/office/drawing/2015/10/21/chartex" xmlns:cx3="http://schemas.microsoft.com/office/drawing/2016/5/9/chartex" xmlns:cx4="http://schemas.microsoft.com/office/drawing/2016/5/10/chartex" xmlns:cx5="http://schemas.microsoft.com/office/drawing/2016/5/11/chartex" xmlns:cx6="http://schemas.microsoft.com/office/drawing/2016/5/12/chartex" xmlns:cx7="http://schemas.microsoft.com/office/drawing/2016/5/13/chartex" xmlns:cx8="http://schemas.microsoft.com/office/drawing/2016/5/14/chartex" xmlns:mc="http://schemas.openxmlformats.org/markup-compatibility/2006" xmlns:aink="http://schemas.microsoft.com/office/drawing/2016/ink" xmlns:am3d="http://schemas.microsoft.com/office/drawing/2017/model3d" xmlns:o="urn:schemas-microsoft-com:office:office" xmlns:oel="http://schemas.microsoft.com/office/2019/extlst" xmlns:r="http://schemas.openxmlformats.org/officeDocument/2006/relationships" xmlns:m="http://schemas.openxmlformats.org/officeDocument/2006/math" xmlns:v="urn:schemas-microsoft-com:vml" xmlns:wp14="http://schemas.microsoft.com/office/word/2010/wordprocessingDrawing" xmlns:wp="http://schemas.openxmlformats.org/drawingml/2006/wordprocessingDrawing" xmlns:w10="urn:schemas-microsoft-com:office:word" xmlns:w="http://schemas.openxmlformats.org/wordprocessingml/2006/main" xmlns:w14="http://schemas.microsoft.com/office/word/2010/wordml" xmlns:w15="http://schemas.microsoft.com/office/word/2012/wordml" xmlns:w16cex="http://schemas.microsoft.com/office/word/2018/wordml/cex" xmlns:w16cid="http://schemas.microsoft.com/office/word/2016/wordml/cid" xmlns:w16="http://schemas.microsoft.com/office/word/2018/wordml" xmlns:w16du="http://schemas.microsoft.com/office/word/2023/wordml/word16du" xmlns:w16sdtdh="http://schemas.microsoft.com/office/word/2020/wordml/sdtdatahash" xmlns:w16sdtfl="http://schemas.microsoft.com/office/word/2024/wordml/sdtformatlock" xmlns:w16se="http://schemas.microsoft.com/office/word/2015/wordml/symex" xmlns:wpg="http://schemas.microsoft.com/office/word/2010/wordprocessingGroup" xmlns:wpi="http://schemas.microsoft.com/office/word/2010/wordprocessingInk" xmlns:wne="http://schemas.microsoft.com/office/word/2006/wordml" xmlns:wps="http://schemas.microsoft.com/office/word/2010/wordprocessingShape" mc:Ignorable="w14 w15 w16se w16cid w16 w16cex w16sdtdh w16sdtfl w16du wp14">
   <w:p>
     <w:pPr>
       <w:pStyle w:val="Header"/>
@@ -12636,7 +14196,7 @@
 </file>
 
 <file path=word/styles.xml><?xml version="1.0" encoding="utf-8"?>
-<w:styles xmlns:mc="http://schemas.openxmlformats.org/markup-compatibility/2006" xmlns:r="http://schemas.openxmlformats.org/officeDocument/2006/relationships" xmlns:w="http://schemas.openxmlformats.org/wordprocessingml/2006/main" xmlns:w14="http://schemas.microsoft.com/office/word/2010/wordml" xmlns:w15="http://schemas.microsoft.com/office/word/2012/wordml" xmlns:w16cex="http://schemas.microsoft.com/office/word/2018/wordml/cex" xmlns:w16cid="http://schemas.microsoft.com/office/word/2016/wordml/cid" xmlns:w16="http://schemas.microsoft.com/office/word/2018/wordml" xmlns:w16sdtdh="http://schemas.microsoft.com/office/word/2020/wordml/sdtdatahash" xmlns:w16se="http://schemas.microsoft.com/office/word/2015/wordml/symex" mc:Ignorable="w14 w15 w16se w16cid w16 w16cex w16sdtdh">
+<w:styles xmlns:mc="http://schemas.openxmlformats.org/markup-compatibility/2006" xmlns:r="http://schemas.openxmlformats.org/officeDocument/2006/relationships" xmlns:w="http://schemas.openxmlformats.org/wordprocessingml/2006/main" xmlns:w14="http://schemas.microsoft.com/office/word/2010/wordml" xmlns:w15="http://schemas.microsoft.com/office/word/2012/wordml" xmlns:w16cex="http://schemas.microsoft.com/office/word/2018/wordml/cex" xmlns:w16cid="http://schemas.microsoft.com/office/word/2016/wordml/cid" xmlns:w16="http://schemas.microsoft.com/office/word/2018/wordml" xmlns:w16du="http://schemas.microsoft.com/office/word/2023/wordml/word16du" xmlns:w16sdtdh="http://schemas.microsoft.com/office/word/2020/wordml/sdtdatahash" xmlns:w16sdtfl="http://schemas.microsoft.com/office/word/2024/wordml/sdtformatlock" xmlns:w16se="http://schemas.microsoft.com/office/word/2015/wordml/symex" mc:Ignorable="w14 w15 w16se w16cid w16 w16cex w16sdtdh w16sdtfl w16du">
   <w:docDefaults>
     <w:rPrDefault>
       <w:rPr>

</xml_diff>